<commit_message>
Creacion de niveles y cod de resolucion
</commit_message>
<xml_diff>
--- a/VideoGame/doc/doc.docx
+++ b/VideoGame/doc/doc.docx
@@ -1,7 +1,29 @@
 
 <file path=word/document.xml><?xml version="1.0" encoding="utf-8"?>
-<w:document xmlns:wpc="http://schemas.microsoft.com/office/word/2010/wordprocessingCanvas" xmlns:cx="http://schemas.microsoft.com/office/drawing/2014/chartex" xmlns:cx1="http://schemas.microsoft.com/office/drawing/2015/9/8/chartex" xmlns:cx2="http://schemas.microsoft.com/office/drawing/2015/10/21/chartex" xmlns:cx3="http://schemas.microsoft.com/office/drawing/2016/5/9/chartex" xmlns:cx4="http://schemas.microsoft.com/office/drawing/2016/5/10/chartex" xmlns:cx5="http://schemas.microsoft.com/office/drawing/2016/5/11/chartex" xmlns:cx6="http://schemas.microsoft.com/office/drawing/2016/5/12/chartex" xmlns:cx7="http://schemas.microsoft.com/office/drawing/2016/5/13/chartex" xmlns:cx8="http://schemas.microsoft.com/office/drawing/2016/5/14/chartex" xmlns:mc="http://schemas.openxmlformats.org/markup-compatibility/2006" xmlns:aink="http://schemas.microsoft.com/office/drawing/2016/ink" xmlns:am3d="http://schemas.microsoft.com/office/drawing/2017/model3d" xmlns:o="urn:schemas-microsoft-com:office:office" xmlns:r="http://schemas.openxmlformats.org/officeDocument/2006/relationships" xmlns:m="http://schemas.openxmlformats.org/officeDocument/2006/math" xmlns:v="urn:schemas-microsoft-com:vml" xmlns:wp14="http://schemas.microsoft.com/office/word/2010/wordprocessingDrawing" xmlns:wp="http://schemas.openxmlformats.org/drawingml/2006/wordprocessingDrawing" xmlns:w10="urn:schemas-microsoft-com:office:word" xmlns:w="http://schemas.openxmlformats.org/wordprocessingml/2006/main" xmlns:w14="http://schemas.microsoft.com/office/word/2010/wordml" xmlns:w15="http://schemas.microsoft.com/office/word/2012/wordml" xmlns:w16cid="http://schemas.microsoft.com/office/word/2016/wordml/cid" xmlns:w16se="http://schemas.microsoft.com/office/word/2015/wordml/symex" xmlns:wpg="http://schemas.microsoft.com/office/word/2010/wordprocessingGroup" xmlns:wpi="http://schemas.microsoft.com/office/word/2010/wordprocessingInk" xmlns:wne="http://schemas.microsoft.com/office/word/2006/wordml" xmlns:wps="http://schemas.microsoft.com/office/word/2010/wordprocessingShape" mc:Ignorable="w14 w15 w16se w16cid wp14">
+<w:document xmlns:wpc="http://schemas.microsoft.com/office/word/2010/wordprocessingCanvas" xmlns:cx="http://schemas.microsoft.com/office/drawing/2014/chartex" xmlns:cx1="http://schemas.microsoft.com/office/drawing/2015/9/8/chartex" xmlns:cx2="http://schemas.microsoft.com/office/drawing/2015/10/21/chartex" xmlns:cx3="http://schemas.microsoft.com/office/drawing/2016/5/9/chartex" xmlns:cx4="http://schemas.microsoft.com/office/drawing/2016/5/10/chartex" xmlns:cx5="http://schemas.microsoft.com/office/drawing/2016/5/11/chartex" xmlns:cx6="http://schemas.microsoft.com/office/drawing/2016/5/12/chartex" xmlns:cx7="http://schemas.microsoft.com/office/drawing/2016/5/13/chartex" xmlns:cx8="http://schemas.microsoft.com/office/drawing/2016/5/14/chartex" xmlns:mc="http://schemas.openxmlformats.org/markup-compatibility/2006" xmlns:aink="http://schemas.microsoft.com/office/drawing/2016/ink" xmlns:am3d="http://schemas.microsoft.com/office/drawing/2017/model3d" xmlns:o="urn:schemas-microsoft-com:office:office" xmlns:oel="http://schemas.microsoft.com/office/2019/extlst" xmlns:r="http://schemas.openxmlformats.org/officeDocument/2006/relationships" xmlns:m="http://schemas.openxmlformats.org/officeDocument/2006/math" xmlns:v="urn:schemas-microsoft-com:vml" xmlns:wp14="http://schemas.microsoft.com/office/word/2010/wordprocessingDrawing" xmlns:wp="http://schemas.openxmlformats.org/drawingml/2006/wordprocessingDrawing" xmlns:w10="urn:schemas-microsoft-com:office:word" xmlns:w="http://schemas.openxmlformats.org/wordprocessingml/2006/main" xmlns:w14="http://schemas.microsoft.com/office/word/2010/wordml" xmlns:w15="http://schemas.microsoft.com/office/word/2012/wordml" xmlns:w16cex="http://schemas.microsoft.com/office/word/2018/wordml/cex" xmlns:w16cid="http://schemas.microsoft.com/office/word/2016/wordml/cid" xmlns:w16="http://schemas.microsoft.com/office/word/2018/wordml" xmlns:w16sdtdh="http://schemas.microsoft.com/office/word/2020/wordml/sdtdatahash" xmlns:w16se="http://schemas.microsoft.com/office/word/2015/wordml/symex" xmlns:wpg="http://schemas.microsoft.com/office/word/2010/wordprocessingGroup" xmlns:wpi="http://schemas.microsoft.com/office/word/2010/wordprocessingInk" xmlns:wne="http://schemas.microsoft.com/office/word/2006/wordml" xmlns:wps="http://schemas.microsoft.com/office/word/2010/wordprocessingShape" mc:Ignorable="w14 w15 w16se w16cid w16 w16cex w16sdtdh wp14">
   <w:body>
+    <w:p>
+      <w:pPr>
+        <w:rPr>
+          <w:b/>
+          <w:bCs/>
+        </w:rPr>
+      </w:pPr>
+      <w:r>
+        <w:rPr>
+          <w:b/>
+          <w:bCs/>
+        </w:rPr>
+        <w:t>Nicolás Cuéllar Molina</w:t>
+      </w:r>
+      <w:r>
+        <w:rPr>
+          <w:b/>
+          <w:bCs/>
+        </w:rPr>
+        <w:t xml:space="preserve"> – A00394970</w:t>
+      </w:r>
+    </w:p>
     <w:tbl>
       <w:tblPr>
         <w:tblpPr w:leftFromText="141" w:rightFromText="141" w:horzAnchor="margin" w:tblpY="525"/>
@@ -175,7 +197,13 @@
               </w:numPr>
             </w:pPr>
             <w:r>
-              <w:t>R1: Registrar un jugador.</w:t>
+              <w:t>R1: Crear 10 niveles a</w:t>
+            </w:r>
+            <w:r>
+              <w:t>l iniciar el juego</w:t>
+            </w:r>
+            <w:r>
+              <w:t>.</w:t>
             </w:r>
           </w:p>
           <w:p>
@@ -187,7 +215,13 @@
               </w:numPr>
             </w:pPr>
             <w:r>
-              <w:t>Establecer el nivel que va el jugador.</w:t>
+              <w:t xml:space="preserve">R2: Solicitar la resolución </w:t>
+            </w:r>
+            <w:r>
+              <w:t>de la pantalla al usuario.</w:t>
+            </w:r>
+            <w:r>
+              <w:t xml:space="preserve"> </w:t>
             </w:r>
           </w:p>
           <w:p>
@@ -199,13 +233,13 @@
               </w:numPr>
             </w:pPr>
             <w:r>
-              <w:t xml:space="preserve">R2: Registrar </w:t>
-            </w:r>
-            <w:r>
-              <w:t>un nivel</w:t>
-            </w:r>
-            <w:r>
-              <w:t>.</w:t>
+              <w:t>R</w:t>
+            </w:r>
+            <w:r>
+              <w:t>3</w:t>
+            </w:r>
+            <w:r>
+              <w:t>: Registrar un jugador.</w:t>
             </w:r>
           </w:p>
           <w:p>
@@ -217,7 +251,7 @@
               </w:numPr>
             </w:pPr>
             <w:r>
-              <w:t>R3: Calcular el nivel de complejidad.</w:t>
+              <w:t>R4: Registrar un enemigo.</w:t>
             </w:r>
           </w:p>
           <w:p>
@@ -232,13 +266,19 @@
               <w:t>R</w:t>
             </w:r>
             <w:r>
-              <w:t>4</w:t>
-            </w:r>
-            <w:r>
-              <w:t xml:space="preserve">: Registrar </w:t>
-            </w:r>
-            <w:r>
-              <w:t>tesoros</w:t>
+              <w:t>5</w:t>
+            </w:r>
+            <w:r>
+              <w:t xml:space="preserve">: </w:t>
+            </w:r>
+            <w:r>
+              <w:t>Asociar un</w:t>
+            </w:r>
+            <w:r>
+              <w:t xml:space="preserve"> enemigo</w:t>
+            </w:r>
+            <w:r>
+              <w:t xml:space="preserve"> a un nivel</w:t>
             </w:r>
             <w:r>
               <w:t>.</w:t>
@@ -253,16 +293,285 @@
               </w:numPr>
             </w:pPr>
             <w:r>
+              <w:t>R6: Registrar un tesoro.</w:t>
+            </w:r>
+          </w:p>
+          <w:p>
+            <w:pPr>
+              <w:pStyle w:val="Prrafodelista"/>
+              <w:numPr>
+                <w:ilvl w:val="0"/>
+                <w:numId w:val="1"/>
+              </w:numPr>
+            </w:pPr>
+            <w:r>
               <w:t>R</w:t>
             </w:r>
             <w:r>
+              <w:t>7</w:t>
+            </w:r>
+            <w:r>
+              <w:t>:</w:t>
+            </w:r>
+            <w:r>
+              <w:t xml:space="preserve"> </w:t>
+            </w:r>
+            <w:r>
+              <w:t>Asocia</w:t>
+            </w:r>
+            <w:r>
+              <w:t xml:space="preserve">r </w:t>
+            </w:r>
+            <w:r>
+              <w:t xml:space="preserve">un </w:t>
+            </w:r>
+            <w:r>
+              <w:t>tesoro</w:t>
+            </w:r>
+            <w:r>
+              <w:t xml:space="preserve"> a un nivel</w:t>
+            </w:r>
+            <w:r>
+              <w:t>.</w:t>
+            </w:r>
+          </w:p>
+          <w:p>
+            <w:pPr>
+              <w:pStyle w:val="Prrafodelista"/>
+              <w:numPr>
+                <w:ilvl w:val="0"/>
+                <w:numId w:val="1"/>
+              </w:numPr>
+            </w:pPr>
+            <w:r>
+              <w:t>R</w:t>
+            </w:r>
+            <w:r>
+              <w:t>8</w:t>
+            </w:r>
+            <w:r>
+              <w:t xml:space="preserve">: </w:t>
+            </w:r>
+            <w:r>
+              <w:t>Modificar el puntaje de un jugador</w:t>
+            </w:r>
+            <w:r>
+              <w:t>.</w:t>
+            </w:r>
+          </w:p>
+          <w:p>
+            <w:pPr>
+              <w:pStyle w:val="Prrafodelista"/>
+              <w:numPr>
+                <w:ilvl w:val="0"/>
+                <w:numId w:val="1"/>
+              </w:numPr>
+            </w:pPr>
+            <w:r>
+              <w:t>R</w:t>
+            </w:r>
+            <w:r>
+              <w:t>9</w:t>
+            </w:r>
+            <w:r>
+              <w:t xml:space="preserve">: </w:t>
+            </w:r>
+            <w:r>
+              <w:t>Incrementar nivel para un jugador.</w:t>
+            </w:r>
+          </w:p>
+          <w:p>
+            <w:pPr>
+              <w:pStyle w:val="Prrafodelista"/>
+              <w:numPr>
+                <w:ilvl w:val="0"/>
+                <w:numId w:val="1"/>
+              </w:numPr>
+            </w:pPr>
+            <w:r>
+              <w:t>R</w:t>
+            </w:r>
+            <w:r>
+              <w:t>10</w:t>
+            </w:r>
+            <w:r>
+              <w:t xml:space="preserve">: </w:t>
+            </w:r>
+            <w:r>
+              <w:t>Informar los tesoros y enemigos</w:t>
+            </w:r>
+            <w:r>
+              <w:t xml:space="preserve"> de un nivel dado por el usuario</w:t>
+            </w:r>
+            <w:r>
+              <w:t>.</w:t>
+            </w:r>
+          </w:p>
+          <w:p>
+            <w:pPr>
+              <w:pStyle w:val="Prrafodelista"/>
+              <w:numPr>
+                <w:ilvl w:val="0"/>
+                <w:numId w:val="1"/>
+              </w:numPr>
+            </w:pPr>
+            <w:r>
+              <w:t>R</w:t>
+            </w:r>
+            <w:r>
+              <w:t>11</w:t>
+            </w:r>
+            <w:r>
+              <w:t xml:space="preserve">: </w:t>
+            </w:r>
+            <w:r>
+              <w:t xml:space="preserve"> </w:t>
+            </w:r>
+            <w:r>
+              <w:t>Informar la cantidad encontrada de un tesoro en todos los niveles</w:t>
+            </w:r>
+            <w:r>
+              <w:t>.</w:t>
+            </w:r>
+          </w:p>
+          <w:p>
+            <w:pPr>
+              <w:pStyle w:val="Prrafodelista"/>
+              <w:numPr>
+                <w:ilvl w:val="0"/>
+                <w:numId w:val="1"/>
+              </w:numPr>
+            </w:pPr>
+            <w:r>
+              <w:t>R</w:t>
+            </w:r>
+            <w:r>
+              <w:t>1</w:t>
+            </w:r>
+            <w:r>
+              <w:t>2</w:t>
+            </w:r>
+            <w:r>
+              <w:t>:</w:t>
+            </w:r>
+            <w:r>
+              <w:t xml:space="preserve"> </w:t>
+            </w:r>
+            <w:r>
+              <w:t xml:space="preserve"> </w:t>
+            </w:r>
+            <w:r>
+              <w:t>Informar la cantidad encontrada de un tipo de enemigo en todos los niveles</w:t>
+            </w:r>
+            <w:r>
+              <w:t>.</w:t>
+            </w:r>
+          </w:p>
+          <w:p>
+            <w:pPr>
+              <w:pStyle w:val="Prrafodelista"/>
+              <w:numPr>
+                <w:ilvl w:val="0"/>
+                <w:numId w:val="1"/>
+              </w:numPr>
+            </w:pPr>
+            <w:r>
+              <w:t>R1</w:t>
+            </w:r>
+            <w:r>
+              <w:t>3</w:t>
+            </w:r>
+            <w:r>
+              <w:t>: I</w:t>
+            </w:r>
+            <w:r>
+              <w:t>nformar el tesoro más repetido en todos los niveles.</w:t>
+            </w:r>
+          </w:p>
+          <w:p>
+            <w:pPr>
+              <w:pStyle w:val="Prrafodelista"/>
+              <w:numPr>
+                <w:ilvl w:val="0"/>
+                <w:numId w:val="1"/>
+              </w:numPr>
+            </w:pPr>
+            <w:r>
+              <w:t>R1</w:t>
+            </w:r>
+            <w:r>
+              <w:t>4</w:t>
+            </w:r>
+            <w:r>
+              <w:t xml:space="preserve">: Informar el enemigo que </w:t>
+            </w:r>
+            <w:r>
+              <w:t>otorga mayor puntaje y el nivel donde se ubica.</w:t>
+            </w:r>
+          </w:p>
+          <w:p>
+            <w:pPr>
+              <w:pStyle w:val="Prrafodelista"/>
+              <w:numPr>
+                <w:ilvl w:val="0"/>
+                <w:numId w:val="1"/>
+              </w:numPr>
+            </w:pPr>
+            <w:r>
+              <w:t>R1</w:t>
+            </w:r>
+            <w:r>
               <w:t>5</w:t>
             </w:r>
             <w:r>
               <w:t>:</w:t>
             </w:r>
             <w:r>
-              <w:t xml:space="preserve"> Informar la cantidad encontrada de un tesoro en todos los niveles.</w:t>
+              <w:t xml:space="preserve"> </w:t>
+            </w:r>
+            <w:r>
+              <w:t xml:space="preserve"> </w:t>
+            </w:r>
+            <w:r>
+              <w:t>Informar la cantidad de consonantes encontradas en los nombres de los enemigos del</w:t>
+            </w:r>
+          </w:p>
+          <w:p>
+            <w:pPr>
+              <w:pStyle w:val="Prrafodelista"/>
+            </w:pPr>
+            <w:r>
+              <w:t>juego.</w:t>
+            </w:r>
+          </w:p>
+          <w:p>
+            <w:pPr>
+              <w:pStyle w:val="Prrafodelista"/>
+              <w:numPr>
+                <w:ilvl w:val="0"/>
+                <w:numId w:val="1"/>
+              </w:numPr>
+            </w:pPr>
+            <w:r>
+              <w:t>R1</w:t>
+            </w:r>
+            <w:r>
+              <w:t>6</w:t>
+            </w:r>
+            <w:r>
+              <w:t>: Informar el top 5 de los jugadores</w:t>
+            </w:r>
+            <w:r>
+              <w:t>,</w:t>
+            </w:r>
+            <w:r>
+              <w:t xml:space="preserve"> </w:t>
+            </w:r>
+            <w:r>
+              <w:t>de acuerdo con el</w:t>
+            </w:r>
+            <w:r>
+              <w:t xml:space="preserve"> puntaje.</w:t>
             </w:r>
           </w:p>
         </w:tc>
@@ -312,17 +621,32 @@
           </w:tcPr>
           <w:p>
             <w:r>
-              <w:t>Una empresa de videojuegos necesita que realice el diseño de un videojuego, el juego consta de 10 niveles en los que el jugador recoge tesoros</w:t>
-            </w:r>
-            <w:bookmarkStart w:id="0" w:name="_GoBack"/>
-            <w:bookmarkEnd w:id="0"/>
+              <w:t>Una empresa de videojuegos necesita que realice un videojuego, el juego consta de 10 niveles en los que el jugador recoge tesoros</w:t>
+            </w:r>
+            <w:r>
+              <w:t xml:space="preserve"> y pelea con enemigos</w:t>
+            </w:r>
             <w:r>
               <w:t>.</w:t>
             </w:r>
           </w:p>
           <w:p>
             <w:r>
+              <w:lastRenderedPageBreak/>
               <w:t>El administrador puede agregar hasta 20 jugadores, 10 niveles y 50 tesoros.</w:t>
+            </w:r>
+          </w:p>
+          <w:p>
+            <w:r>
+              <w:t xml:space="preserve">El puntaje inicial de </w:t>
+            </w:r>
+            <w:r>
+              <w:t>un jugador es de 10.</w:t>
+            </w:r>
+          </w:p>
+          <w:p>
+            <w:r>
+              <w:t>El jugador inicia con 5 vidas.</w:t>
             </w:r>
           </w:p>
         </w:tc>
@@ -350,6 +674,7 @@
           </w:tcPr>
           <w:p>
             <w:r>
+              <w:lastRenderedPageBreak/>
               <w:t>REQUERIMIENTOS NO FUNCIONALES</w:t>
             </w:r>
           </w:p>
@@ -383,7 +708,13 @@
               <w:t xml:space="preserve">RN1: </w:t>
             </w:r>
             <w:r>
-              <w:t>Por ahora SOLO se necesitan las funcionalidades del sistema relacionadas con el registro de jugadores, niveles y tesoros por parte del jugador.</w:t>
+              <w:t>Por ahora SOLO se necesitan las funcionalidades del sistema relacionadas con el registro de jugadores, niveles</w:t>
+            </w:r>
+            <w:r>
+              <w:t>, tesoros y enemigos</w:t>
+            </w:r>
+            <w:r>
+              <w:t>.</w:t>
             </w:r>
           </w:p>
           <w:p>
@@ -404,7 +735,13 @@
               <w:t xml:space="preserve">: </w:t>
             </w:r>
             <w:r>
-              <w:t>Tendrá una resolución de 640 x 480.</w:t>
+              <w:t xml:space="preserve">Tendrá una resolución </w:t>
+            </w:r>
+            <w:r>
+              <w:t>especificada por el usuario</w:t>
+            </w:r>
+            <w:r>
+              <w:t>.</w:t>
             </w:r>
           </w:p>
           <w:p>
@@ -440,12 +777,28 @@
               <w:t>4</w:t>
             </w:r>
             <w:r>
-              <w:t>: En el despliegue de los tesoros, en la aplicación web no debe tardar más de 2 segundos-</w:t>
+              <w:t>: En el despliegue de los tesoros</w:t>
+            </w:r>
+            <w:r>
+              <w:t xml:space="preserve"> y enemigos en un nivel</w:t>
+            </w:r>
+            <w:r>
+              <w:t>, en la aplicación web no debe tardar más de 2 segundos</w:t>
+            </w:r>
+            <w:r>
+              <w:t>.</w:t>
             </w:r>
           </w:p>
         </w:tc>
       </w:tr>
     </w:tbl>
+    <w:p>
+      <w:pPr>
+        <w:rPr>
+          <w:b/>
+        </w:rPr>
+      </w:pPr>
+    </w:p>
     <w:p>
       <w:pPr>
         <w:rPr>
@@ -456,8 +809,2264 @@
         <w:rPr>
           <w:b/>
         </w:rPr>
-        <w:t>Nicolás Cuéllar Molina</w:t>
+        <w:t>Traza</w:t>
       </w:r>
+      <w:r>
+        <w:rPr>
+          <w:b/>
+        </w:rPr>
+        <w:t>bilid</w:t>
+      </w:r>
+      <w:r>
+        <w:rPr>
+          <w:b/>
+        </w:rPr>
+        <w:t>ad:</w:t>
+      </w:r>
+    </w:p>
+    <w:tbl>
+      <w:tblPr>
+        <w:tblStyle w:val="Tablaconcuadrcula"/>
+        <w:tblW w:w="0" w:type="auto"/>
+        <w:tblLook w:val="04A0" w:firstRow="1" w:lastRow="0" w:firstColumn="1" w:lastColumn="0" w:noHBand="0" w:noVBand="1"/>
+      </w:tblPr>
+      <w:tblGrid>
+        <w:gridCol w:w="2842"/>
+        <w:gridCol w:w="2807"/>
+        <w:gridCol w:w="3179"/>
+      </w:tblGrid>
+      <w:tr>
+        <w:tc>
+          <w:tcPr>
+            <w:tcW w:w="2842" w:type="dxa"/>
+            <w:shd w:val="clear" w:color="auto" w:fill="B4C6E7" w:themeFill="accent1" w:themeFillTint="66"/>
+          </w:tcPr>
+          <w:p>
+            <w:r>
+              <w:t>Requerimiento Funcional</w:t>
+            </w:r>
+          </w:p>
+        </w:tc>
+        <w:tc>
+          <w:tcPr>
+            <w:tcW w:w="2807" w:type="dxa"/>
+            <w:shd w:val="clear" w:color="auto" w:fill="B4C6E7" w:themeFill="accent1" w:themeFillTint="66"/>
+          </w:tcPr>
+          <w:p>
+            <w:r>
+              <w:t>Nombre de la Clase</w:t>
+            </w:r>
+          </w:p>
+        </w:tc>
+        <w:tc>
+          <w:tcPr>
+            <w:tcW w:w="3179" w:type="dxa"/>
+            <w:shd w:val="clear" w:color="auto" w:fill="B4C6E7" w:themeFill="accent1" w:themeFillTint="66"/>
+          </w:tcPr>
+          <w:p>
+            <w:r>
+              <w:t>Nombre del método</w:t>
+            </w:r>
+          </w:p>
+        </w:tc>
+      </w:tr>
+      <w:tr>
+        <w:tc>
+          <w:tcPr>
+            <w:tcW w:w="2842" w:type="dxa"/>
+            <w:vMerge w:val="restart"/>
+            <w:shd w:val="clear" w:color="auto" w:fill="D9D9D9" w:themeFill="background1" w:themeFillShade="D9"/>
+          </w:tcPr>
+          <w:p>
+            <w:r>
+              <w:t>R1: Crear 10 niveles al iniciar el juego.</w:t>
+            </w:r>
+          </w:p>
+        </w:tc>
+        <w:tc>
+          <w:tcPr>
+            <w:tcW w:w="2807" w:type="dxa"/>
+            <w:shd w:val="clear" w:color="auto" w:fill="D9D9D9" w:themeFill="background1" w:themeFillShade="D9"/>
+          </w:tcPr>
+          <w:p>
+            <w:r>
+              <w:t>Clase Manager</w:t>
+            </w:r>
+          </w:p>
+        </w:tc>
+        <w:tc>
+          <w:tcPr>
+            <w:tcW w:w="3179" w:type="dxa"/>
+            <w:shd w:val="clear" w:color="auto" w:fill="D9D9D9" w:themeFill="background1" w:themeFillShade="D9"/>
+          </w:tcPr>
+          <w:p>
+            <w:proofErr w:type="spellStart"/>
+            <w:proofErr w:type="gramStart"/>
+            <w:r>
+              <w:t>createLevels</w:t>
+            </w:r>
+            <w:proofErr w:type="spellEnd"/>
+            <w:r>
+              <w:t>(</w:t>
+            </w:r>
+            <w:proofErr w:type="gramEnd"/>
+            <w:r>
+              <w:t>)</w:t>
+            </w:r>
+          </w:p>
+        </w:tc>
+      </w:tr>
+      <w:tr>
+        <w:tc>
+          <w:tcPr>
+            <w:tcW w:w="2842" w:type="dxa"/>
+            <w:vMerge/>
+            <w:shd w:val="clear" w:color="auto" w:fill="D9D9D9" w:themeFill="background1" w:themeFillShade="D9"/>
+          </w:tcPr>
+          <w:p/>
+        </w:tc>
+        <w:tc>
+          <w:tcPr>
+            <w:tcW w:w="2807" w:type="dxa"/>
+            <w:shd w:val="clear" w:color="auto" w:fill="D9D9D9" w:themeFill="background1" w:themeFillShade="D9"/>
+          </w:tcPr>
+          <w:p>
+            <w:r>
+              <w:t>Clase</w:t>
+            </w:r>
+            <w:r>
+              <w:t xml:space="preserve"> </w:t>
+            </w:r>
+            <w:proofErr w:type="spellStart"/>
+            <w:r>
+              <w:t>Controller</w:t>
+            </w:r>
+            <w:proofErr w:type="spellEnd"/>
+          </w:p>
+        </w:tc>
+        <w:tc>
+          <w:tcPr>
+            <w:tcW w:w="3179" w:type="dxa"/>
+            <w:shd w:val="clear" w:color="auto" w:fill="D9D9D9" w:themeFill="background1" w:themeFillShade="D9"/>
+          </w:tcPr>
+          <w:p>
+            <w:proofErr w:type="spellStart"/>
+            <w:proofErr w:type="gramStart"/>
+            <w:r>
+              <w:t>VideoGameController</w:t>
+            </w:r>
+            <w:proofErr w:type="spellEnd"/>
+            <w:r>
+              <w:t>(</w:t>
+            </w:r>
+            <w:proofErr w:type="gramEnd"/>
+            <w:r>
+              <w:t>)</w:t>
+            </w:r>
+          </w:p>
+        </w:tc>
+      </w:tr>
+      <w:tr>
+        <w:tc>
+          <w:tcPr>
+            <w:tcW w:w="2842" w:type="dxa"/>
+            <w:vMerge/>
+            <w:shd w:val="clear" w:color="auto" w:fill="D9D9D9" w:themeFill="background1" w:themeFillShade="D9"/>
+          </w:tcPr>
+          <w:p/>
+        </w:tc>
+        <w:tc>
+          <w:tcPr>
+            <w:tcW w:w="2807" w:type="dxa"/>
+            <w:shd w:val="clear" w:color="auto" w:fill="D9D9D9" w:themeFill="background1" w:themeFillShade="D9"/>
+          </w:tcPr>
+          <w:p>
+            <w:r>
+              <w:t xml:space="preserve">Clase </w:t>
+            </w:r>
+            <w:proofErr w:type="spellStart"/>
+            <w:r>
+              <w:t>Controller</w:t>
+            </w:r>
+            <w:proofErr w:type="spellEnd"/>
+          </w:p>
+        </w:tc>
+        <w:tc>
+          <w:tcPr>
+            <w:tcW w:w="3179" w:type="dxa"/>
+            <w:shd w:val="clear" w:color="auto" w:fill="D9D9D9" w:themeFill="background1" w:themeFillShade="D9"/>
+          </w:tcPr>
+          <w:p>
+            <w:proofErr w:type="spellStart"/>
+            <w:proofErr w:type="gramStart"/>
+            <w:r>
+              <w:t>getLevels</w:t>
+            </w:r>
+            <w:proofErr w:type="spellEnd"/>
+            <w:r>
+              <w:t>(</w:t>
+            </w:r>
+            <w:proofErr w:type="gramEnd"/>
+            <w:r>
+              <w:t>)</w:t>
+            </w:r>
+          </w:p>
+        </w:tc>
+      </w:tr>
+      <w:tr>
+        <w:tc>
+          <w:tcPr>
+            <w:tcW w:w="2842" w:type="dxa"/>
+            <w:vMerge/>
+            <w:shd w:val="clear" w:color="auto" w:fill="D9D9D9" w:themeFill="background1" w:themeFillShade="D9"/>
+          </w:tcPr>
+          <w:p/>
+        </w:tc>
+        <w:tc>
+          <w:tcPr>
+            <w:tcW w:w="2807" w:type="dxa"/>
+            <w:shd w:val="clear" w:color="auto" w:fill="D9D9D9" w:themeFill="background1" w:themeFillShade="D9"/>
+          </w:tcPr>
+          <w:p>
+            <w:r>
+              <w:t xml:space="preserve">Clase </w:t>
+            </w:r>
+            <w:proofErr w:type="spellStart"/>
+            <w:r>
+              <w:t>Controller</w:t>
+            </w:r>
+            <w:proofErr w:type="spellEnd"/>
+          </w:p>
+        </w:tc>
+        <w:tc>
+          <w:tcPr>
+            <w:tcW w:w="3179" w:type="dxa"/>
+            <w:shd w:val="clear" w:color="auto" w:fill="D9D9D9" w:themeFill="background1" w:themeFillShade="D9"/>
+          </w:tcPr>
+          <w:p>
+            <w:proofErr w:type="spellStart"/>
+            <w:proofErr w:type="gramStart"/>
+            <w:r>
+              <w:t>registerLevel</w:t>
+            </w:r>
+            <w:proofErr w:type="spellEnd"/>
+            <w:r>
+              <w:t>(</w:t>
+            </w:r>
+            <w:proofErr w:type="gramEnd"/>
+            <w:r>
+              <w:t>)</w:t>
+            </w:r>
+          </w:p>
+        </w:tc>
+      </w:tr>
+      <w:tr>
+        <w:tc>
+          <w:tcPr>
+            <w:tcW w:w="2842" w:type="dxa"/>
+            <w:vMerge/>
+            <w:shd w:val="clear" w:color="auto" w:fill="D9D9D9" w:themeFill="background1" w:themeFillShade="D9"/>
+          </w:tcPr>
+          <w:p/>
+        </w:tc>
+        <w:tc>
+          <w:tcPr>
+            <w:tcW w:w="2807" w:type="dxa"/>
+            <w:shd w:val="clear" w:color="auto" w:fill="D9D9D9" w:themeFill="background1" w:themeFillShade="D9"/>
+          </w:tcPr>
+          <w:p>
+            <w:r>
+              <w:t xml:space="preserve">Clase </w:t>
+            </w:r>
+            <w:proofErr w:type="spellStart"/>
+            <w:r>
+              <w:t>Level</w:t>
+            </w:r>
+            <w:proofErr w:type="spellEnd"/>
+          </w:p>
+        </w:tc>
+        <w:tc>
+          <w:tcPr>
+            <w:tcW w:w="3179" w:type="dxa"/>
+            <w:shd w:val="clear" w:color="auto" w:fill="D9D9D9" w:themeFill="background1" w:themeFillShade="D9"/>
+          </w:tcPr>
+          <w:p>
+            <w:proofErr w:type="spellStart"/>
+            <w:proofErr w:type="gramStart"/>
+            <w:r>
+              <w:t>Level</w:t>
+            </w:r>
+            <w:proofErr w:type="spellEnd"/>
+            <w:r>
+              <w:t>(</w:t>
+            </w:r>
+            <w:proofErr w:type="gramEnd"/>
+            <w:r>
+              <w:t>)</w:t>
+            </w:r>
+          </w:p>
+        </w:tc>
+      </w:tr>
+      <w:tr>
+        <w:tc>
+          <w:tcPr>
+            <w:tcW w:w="2842" w:type="dxa"/>
+            <w:vMerge/>
+            <w:shd w:val="clear" w:color="auto" w:fill="D9D9D9" w:themeFill="background1" w:themeFillShade="D9"/>
+          </w:tcPr>
+          <w:p/>
+        </w:tc>
+        <w:tc>
+          <w:tcPr>
+            <w:tcW w:w="2807" w:type="dxa"/>
+            <w:shd w:val="clear" w:color="auto" w:fill="D9D9D9" w:themeFill="background1" w:themeFillShade="D9"/>
+          </w:tcPr>
+          <w:p>
+            <w:r>
+              <w:t xml:space="preserve">Clase </w:t>
+            </w:r>
+            <w:proofErr w:type="spellStart"/>
+            <w:r>
+              <w:t>Controller</w:t>
+            </w:r>
+            <w:proofErr w:type="spellEnd"/>
+          </w:p>
+        </w:tc>
+        <w:tc>
+          <w:tcPr>
+            <w:tcW w:w="3179" w:type="dxa"/>
+            <w:shd w:val="clear" w:color="auto" w:fill="D9D9D9" w:themeFill="background1" w:themeFillShade="D9"/>
+          </w:tcPr>
+          <w:p>
+            <w:proofErr w:type="spellStart"/>
+            <w:proofErr w:type="gramStart"/>
+            <w:r>
+              <w:t>getNextLevel</w:t>
+            </w:r>
+            <w:proofErr w:type="spellEnd"/>
+            <w:r>
+              <w:t>(</w:t>
+            </w:r>
+            <w:proofErr w:type="gramEnd"/>
+            <w:r>
+              <w:t>)</w:t>
+            </w:r>
+          </w:p>
+        </w:tc>
+      </w:tr>
+      <w:tr>
+        <w:tc>
+          <w:tcPr>
+            <w:tcW w:w="2842" w:type="dxa"/>
+            <w:vMerge/>
+            <w:shd w:val="clear" w:color="auto" w:fill="D9D9D9" w:themeFill="background1" w:themeFillShade="D9"/>
+          </w:tcPr>
+          <w:p/>
+        </w:tc>
+        <w:tc>
+          <w:tcPr>
+            <w:tcW w:w="2807" w:type="dxa"/>
+            <w:shd w:val="clear" w:color="auto" w:fill="D9D9D9" w:themeFill="background1" w:themeFillShade="D9"/>
+          </w:tcPr>
+          <w:p>
+            <w:r>
+              <w:t xml:space="preserve">Clase </w:t>
+            </w:r>
+            <w:proofErr w:type="spellStart"/>
+            <w:r>
+              <w:t>Level</w:t>
+            </w:r>
+            <w:proofErr w:type="spellEnd"/>
+          </w:p>
+        </w:tc>
+        <w:tc>
+          <w:tcPr>
+            <w:tcW w:w="3179" w:type="dxa"/>
+            <w:shd w:val="clear" w:color="auto" w:fill="D9D9D9" w:themeFill="background1" w:themeFillShade="D9"/>
+          </w:tcPr>
+          <w:p>
+            <w:proofErr w:type="spellStart"/>
+            <w:proofErr w:type="gramStart"/>
+            <w:r>
+              <w:t>getNextLevel</w:t>
+            </w:r>
+            <w:proofErr w:type="spellEnd"/>
+            <w:r>
+              <w:t>(</w:t>
+            </w:r>
+            <w:proofErr w:type="gramEnd"/>
+            <w:r>
+              <w:t>)</w:t>
+            </w:r>
+          </w:p>
+        </w:tc>
+      </w:tr>
+      <w:tr>
+        <w:tc>
+          <w:tcPr>
+            <w:tcW w:w="2842" w:type="dxa"/>
+            <w:vMerge w:val="restart"/>
+            <w:shd w:val="clear" w:color="auto" w:fill="ACB9CA" w:themeFill="text2" w:themeFillTint="66"/>
+          </w:tcPr>
+          <w:p>
+            <w:r>
+              <w:t>R2: Solicitar la resolución de la pantalla al usuario.</w:t>
+            </w:r>
+          </w:p>
+        </w:tc>
+        <w:tc>
+          <w:tcPr>
+            <w:tcW w:w="2807" w:type="dxa"/>
+            <w:shd w:val="clear" w:color="auto" w:fill="ACB9CA" w:themeFill="text2" w:themeFillTint="66"/>
+          </w:tcPr>
+          <w:p>
+            <w:r>
+              <w:t>Clase Manager</w:t>
+            </w:r>
+          </w:p>
+        </w:tc>
+        <w:tc>
+          <w:tcPr>
+            <w:tcW w:w="3179" w:type="dxa"/>
+            <w:shd w:val="clear" w:color="auto" w:fill="ACB9CA" w:themeFill="text2" w:themeFillTint="66"/>
+          </w:tcPr>
+          <w:p>
+            <w:proofErr w:type="spellStart"/>
+            <w:proofErr w:type="gramStart"/>
+            <w:r>
+              <w:t>mainMenu</w:t>
+            </w:r>
+            <w:proofErr w:type="spellEnd"/>
+            <w:r>
+              <w:t>(</w:t>
+            </w:r>
+            <w:proofErr w:type="gramEnd"/>
+            <w:r>
+              <w:t>)</w:t>
+            </w:r>
+          </w:p>
+        </w:tc>
+      </w:tr>
+      <w:tr>
+        <w:tc>
+          <w:tcPr>
+            <w:tcW w:w="2842" w:type="dxa"/>
+            <w:vMerge/>
+            <w:shd w:val="clear" w:color="auto" w:fill="ACB9CA" w:themeFill="text2" w:themeFillTint="66"/>
+          </w:tcPr>
+          <w:p/>
+        </w:tc>
+        <w:tc>
+          <w:tcPr>
+            <w:tcW w:w="2807" w:type="dxa"/>
+            <w:shd w:val="clear" w:color="auto" w:fill="ACB9CA" w:themeFill="text2" w:themeFillTint="66"/>
+          </w:tcPr>
+          <w:p>
+            <w:r>
+              <w:t>Clase Manager</w:t>
+            </w:r>
+          </w:p>
+        </w:tc>
+        <w:tc>
+          <w:tcPr>
+            <w:tcW w:w="3179" w:type="dxa"/>
+            <w:shd w:val="clear" w:color="auto" w:fill="ACB9CA" w:themeFill="text2" w:themeFillTint="66"/>
+          </w:tcPr>
+          <w:p>
+            <w:proofErr w:type="spellStart"/>
+            <w:proofErr w:type="gramStart"/>
+            <w:r>
+              <w:t>associationMenu</w:t>
+            </w:r>
+            <w:proofErr w:type="spellEnd"/>
+            <w:r>
+              <w:t>(</w:t>
+            </w:r>
+            <w:proofErr w:type="gramEnd"/>
+            <w:r>
+              <w:t>)</w:t>
+            </w:r>
+          </w:p>
+        </w:tc>
+      </w:tr>
+      <w:tr>
+        <w:tc>
+          <w:tcPr>
+            <w:tcW w:w="2842" w:type="dxa"/>
+            <w:vMerge/>
+            <w:shd w:val="clear" w:color="auto" w:fill="ACB9CA" w:themeFill="text2" w:themeFillTint="66"/>
+          </w:tcPr>
+          <w:p/>
+        </w:tc>
+        <w:tc>
+          <w:tcPr>
+            <w:tcW w:w="2807" w:type="dxa"/>
+            <w:shd w:val="clear" w:color="auto" w:fill="ACB9CA" w:themeFill="text2" w:themeFillTint="66"/>
+          </w:tcPr>
+          <w:p>
+            <w:r>
+              <w:t>Clase Manager</w:t>
+            </w:r>
+          </w:p>
+        </w:tc>
+        <w:tc>
+          <w:tcPr>
+            <w:tcW w:w="3179" w:type="dxa"/>
+            <w:shd w:val="clear" w:color="auto" w:fill="ACB9CA" w:themeFill="text2" w:themeFillTint="66"/>
+          </w:tcPr>
+          <w:p>
+            <w:proofErr w:type="spellStart"/>
+            <w:proofErr w:type="gramStart"/>
+            <w:r>
+              <w:t>associationPokemonTopokedex</w:t>
+            </w:r>
+            <w:proofErr w:type="spellEnd"/>
+            <w:r>
+              <w:t>(</w:t>
+            </w:r>
+            <w:proofErr w:type="gramEnd"/>
+            <w:r>
+              <w:t>)</w:t>
+            </w:r>
+          </w:p>
+        </w:tc>
+      </w:tr>
+      <w:tr>
+        <w:tc>
+          <w:tcPr>
+            <w:tcW w:w="2842" w:type="dxa"/>
+            <w:vMerge/>
+            <w:shd w:val="clear" w:color="auto" w:fill="ACB9CA" w:themeFill="text2" w:themeFillTint="66"/>
+          </w:tcPr>
+          <w:p/>
+        </w:tc>
+        <w:tc>
+          <w:tcPr>
+            <w:tcW w:w="2807" w:type="dxa"/>
+            <w:shd w:val="clear" w:color="auto" w:fill="ACB9CA" w:themeFill="text2" w:themeFillTint="66"/>
+          </w:tcPr>
+          <w:p>
+            <w:r>
+              <w:t xml:space="preserve">Clase </w:t>
+            </w:r>
+            <w:proofErr w:type="spellStart"/>
+            <w:r>
+              <w:t>Controler</w:t>
+            </w:r>
+            <w:proofErr w:type="spellEnd"/>
+          </w:p>
+        </w:tc>
+        <w:tc>
+          <w:tcPr>
+            <w:tcW w:w="3179" w:type="dxa"/>
+            <w:shd w:val="clear" w:color="auto" w:fill="ACB9CA" w:themeFill="text2" w:themeFillTint="66"/>
+          </w:tcPr>
+          <w:p>
+            <w:proofErr w:type="spellStart"/>
+            <w:proofErr w:type="gramStart"/>
+            <w:r>
+              <w:t>showPokedexs</w:t>
+            </w:r>
+            <w:proofErr w:type="spellEnd"/>
+            <w:r>
+              <w:t>(</w:t>
+            </w:r>
+            <w:proofErr w:type="gramEnd"/>
+            <w:r>
+              <w:t>)</w:t>
+            </w:r>
+          </w:p>
+        </w:tc>
+      </w:tr>
+      <w:tr>
+        <w:tc>
+          <w:tcPr>
+            <w:tcW w:w="2842" w:type="dxa"/>
+            <w:vMerge/>
+            <w:shd w:val="clear" w:color="auto" w:fill="ACB9CA" w:themeFill="text2" w:themeFillTint="66"/>
+          </w:tcPr>
+          <w:p/>
+        </w:tc>
+        <w:tc>
+          <w:tcPr>
+            <w:tcW w:w="2807" w:type="dxa"/>
+            <w:shd w:val="clear" w:color="auto" w:fill="ACB9CA" w:themeFill="text2" w:themeFillTint="66"/>
+          </w:tcPr>
+          <w:p>
+            <w:r>
+              <w:t xml:space="preserve">Clase </w:t>
+            </w:r>
+            <w:proofErr w:type="spellStart"/>
+            <w:r>
+              <w:t>Pokedex</w:t>
+            </w:r>
+            <w:proofErr w:type="spellEnd"/>
+          </w:p>
+        </w:tc>
+        <w:tc>
+          <w:tcPr>
+            <w:tcW w:w="3179" w:type="dxa"/>
+            <w:shd w:val="clear" w:color="auto" w:fill="ACB9CA" w:themeFill="text2" w:themeFillTint="66"/>
+          </w:tcPr>
+          <w:p>
+            <w:proofErr w:type="spellStart"/>
+            <w:proofErr w:type="gramStart"/>
+            <w:r>
+              <w:t>toString</w:t>
+            </w:r>
+            <w:proofErr w:type="spellEnd"/>
+            <w:r>
+              <w:t>(</w:t>
+            </w:r>
+            <w:proofErr w:type="gramEnd"/>
+            <w:r>
+              <w:t>)</w:t>
+            </w:r>
+          </w:p>
+        </w:tc>
+      </w:tr>
+      <w:tr>
+        <w:tc>
+          <w:tcPr>
+            <w:tcW w:w="2842" w:type="dxa"/>
+            <w:vMerge/>
+            <w:shd w:val="clear" w:color="auto" w:fill="ACB9CA" w:themeFill="text2" w:themeFillTint="66"/>
+          </w:tcPr>
+          <w:p/>
+        </w:tc>
+        <w:tc>
+          <w:tcPr>
+            <w:tcW w:w="2807" w:type="dxa"/>
+            <w:shd w:val="clear" w:color="auto" w:fill="ACB9CA" w:themeFill="text2" w:themeFillTint="66"/>
+          </w:tcPr>
+          <w:p>
+            <w:r>
+              <w:t xml:space="preserve">Clase </w:t>
+            </w:r>
+            <w:proofErr w:type="spellStart"/>
+            <w:r>
+              <w:t>Pokemon</w:t>
+            </w:r>
+            <w:proofErr w:type="spellEnd"/>
+          </w:p>
+        </w:tc>
+        <w:tc>
+          <w:tcPr>
+            <w:tcW w:w="3179" w:type="dxa"/>
+            <w:shd w:val="clear" w:color="auto" w:fill="ACB9CA" w:themeFill="text2" w:themeFillTint="66"/>
+          </w:tcPr>
+          <w:p>
+            <w:proofErr w:type="spellStart"/>
+            <w:proofErr w:type="gramStart"/>
+            <w:r>
+              <w:t>toString</w:t>
+            </w:r>
+            <w:proofErr w:type="spellEnd"/>
+            <w:r>
+              <w:t>(</w:t>
+            </w:r>
+            <w:proofErr w:type="gramEnd"/>
+            <w:r>
+              <w:t>)</w:t>
+            </w:r>
+          </w:p>
+        </w:tc>
+      </w:tr>
+      <w:tr>
+        <w:tc>
+          <w:tcPr>
+            <w:tcW w:w="2842" w:type="dxa"/>
+            <w:vMerge/>
+            <w:shd w:val="clear" w:color="auto" w:fill="ACB9CA" w:themeFill="text2" w:themeFillTint="66"/>
+          </w:tcPr>
+          <w:p/>
+        </w:tc>
+        <w:tc>
+          <w:tcPr>
+            <w:tcW w:w="2807" w:type="dxa"/>
+            <w:shd w:val="clear" w:color="auto" w:fill="ACB9CA" w:themeFill="text2" w:themeFillTint="66"/>
+          </w:tcPr>
+          <w:p>
+            <w:r>
+              <w:t xml:space="preserve">Clase </w:t>
+            </w:r>
+            <w:proofErr w:type="spellStart"/>
+            <w:r>
+              <w:t>Move</w:t>
+            </w:r>
+            <w:proofErr w:type="spellEnd"/>
+          </w:p>
+        </w:tc>
+        <w:tc>
+          <w:tcPr>
+            <w:tcW w:w="3179" w:type="dxa"/>
+            <w:shd w:val="clear" w:color="auto" w:fill="ACB9CA" w:themeFill="text2" w:themeFillTint="66"/>
+          </w:tcPr>
+          <w:p>
+            <w:proofErr w:type="spellStart"/>
+            <w:proofErr w:type="gramStart"/>
+            <w:r>
+              <w:t>toString</w:t>
+            </w:r>
+            <w:proofErr w:type="spellEnd"/>
+            <w:r>
+              <w:t>(</w:t>
+            </w:r>
+            <w:proofErr w:type="gramEnd"/>
+            <w:r>
+              <w:t>)</w:t>
+            </w:r>
+          </w:p>
+        </w:tc>
+      </w:tr>
+      <w:tr>
+        <w:tc>
+          <w:tcPr>
+            <w:tcW w:w="2842" w:type="dxa"/>
+            <w:vMerge/>
+            <w:shd w:val="clear" w:color="auto" w:fill="ACB9CA" w:themeFill="text2" w:themeFillTint="66"/>
+          </w:tcPr>
+          <w:p/>
+        </w:tc>
+        <w:tc>
+          <w:tcPr>
+            <w:tcW w:w="2807" w:type="dxa"/>
+            <w:shd w:val="clear" w:color="auto" w:fill="ACB9CA" w:themeFill="text2" w:themeFillTint="66"/>
+          </w:tcPr>
+          <w:p>
+            <w:r>
+              <w:t>Clase Scanner</w:t>
+            </w:r>
+          </w:p>
+        </w:tc>
+        <w:tc>
+          <w:tcPr>
+            <w:tcW w:w="3179" w:type="dxa"/>
+            <w:shd w:val="clear" w:color="auto" w:fill="ACB9CA" w:themeFill="text2" w:themeFillTint="66"/>
+          </w:tcPr>
+          <w:p>
+            <w:proofErr w:type="spellStart"/>
+            <w:proofErr w:type="gramStart"/>
+            <w:r>
+              <w:t>nextLine</w:t>
+            </w:r>
+            <w:proofErr w:type="spellEnd"/>
+            <w:r>
+              <w:t>(</w:t>
+            </w:r>
+            <w:proofErr w:type="gramEnd"/>
+            <w:r>
+              <w:t>)</w:t>
+            </w:r>
+          </w:p>
+        </w:tc>
+      </w:tr>
+      <w:tr>
+        <w:tc>
+          <w:tcPr>
+            <w:tcW w:w="2842" w:type="dxa"/>
+            <w:vMerge/>
+            <w:shd w:val="clear" w:color="auto" w:fill="ACB9CA" w:themeFill="text2" w:themeFillTint="66"/>
+          </w:tcPr>
+          <w:p/>
+        </w:tc>
+        <w:tc>
+          <w:tcPr>
+            <w:tcW w:w="2807" w:type="dxa"/>
+            <w:shd w:val="clear" w:color="auto" w:fill="ACB9CA" w:themeFill="text2" w:themeFillTint="66"/>
+          </w:tcPr>
+          <w:p>
+            <w:r>
+              <w:t xml:space="preserve">Clase </w:t>
+            </w:r>
+            <w:proofErr w:type="spellStart"/>
+            <w:r>
+              <w:t>Controler</w:t>
+            </w:r>
+            <w:proofErr w:type="spellEnd"/>
+          </w:p>
+        </w:tc>
+        <w:tc>
+          <w:tcPr>
+            <w:tcW w:w="3179" w:type="dxa"/>
+            <w:shd w:val="clear" w:color="auto" w:fill="ACB9CA" w:themeFill="text2" w:themeFillTint="66"/>
+          </w:tcPr>
+          <w:p>
+            <w:proofErr w:type="spellStart"/>
+            <w:proofErr w:type="gramStart"/>
+            <w:r>
+              <w:t>searchRegionPokedex</w:t>
+            </w:r>
+            <w:proofErr w:type="spellEnd"/>
+            <w:r>
+              <w:t>(</w:t>
+            </w:r>
+            <w:proofErr w:type="gramEnd"/>
+            <w:r>
+              <w:t>)</w:t>
+            </w:r>
+          </w:p>
+        </w:tc>
+      </w:tr>
+      <w:tr>
+        <w:tc>
+          <w:tcPr>
+            <w:tcW w:w="2842" w:type="dxa"/>
+            <w:vMerge/>
+            <w:shd w:val="clear" w:color="auto" w:fill="ACB9CA" w:themeFill="text2" w:themeFillTint="66"/>
+          </w:tcPr>
+          <w:p/>
+        </w:tc>
+        <w:tc>
+          <w:tcPr>
+            <w:tcW w:w="2807" w:type="dxa"/>
+            <w:shd w:val="clear" w:color="auto" w:fill="ACB9CA" w:themeFill="text2" w:themeFillTint="66"/>
+          </w:tcPr>
+          <w:p>
+            <w:r>
+              <w:t xml:space="preserve">Clase </w:t>
+            </w:r>
+            <w:proofErr w:type="spellStart"/>
+            <w:r>
+              <w:t>Pokedex</w:t>
+            </w:r>
+            <w:proofErr w:type="spellEnd"/>
+          </w:p>
+        </w:tc>
+        <w:tc>
+          <w:tcPr>
+            <w:tcW w:w="3179" w:type="dxa"/>
+            <w:shd w:val="clear" w:color="auto" w:fill="ACB9CA" w:themeFill="text2" w:themeFillTint="66"/>
+          </w:tcPr>
+          <w:p>
+            <w:proofErr w:type="spellStart"/>
+            <w:proofErr w:type="gramStart"/>
+            <w:r>
+              <w:t>getName</w:t>
+            </w:r>
+            <w:proofErr w:type="spellEnd"/>
+            <w:r>
+              <w:t>(</w:t>
+            </w:r>
+            <w:proofErr w:type="gramEnd"/>
+            <w:r>
+              <w:t>)</w:t>
+            </w:r>
+          </w:p>
+        </w:tc>
+      </w:tr>
+      <w:tr>
+        <w:tc>
+          <w:tcPr>
+            <w:tcW w:w="2842" w:type="dxa"/>
+            <w:vMerge/>
+            <w:shd w:val="clear" w:color="auto" w:fill="ACB9CA" w:themeFill="text2" w:themeFillTint="66"/>
+          </w:tcPr>
+          <w:p/>
+        </w:tc>
+        <w:tc>
+          <w:tcPr>
+            <w:tcW w:w="2807" w:type="dxa"/>
+            <w:shd w:val="clear" w:color="auto" w:fill="ACB9CA" w:themeFill="text2" w:themeFillTint="66"/>
+          </w:tcPr>
+          <w:p>
+            <w:r>
+              <w:t xml:space="preserve">Clase </w:t>
+            </w:r>
+            <w:proofErr w:type="spellStart"/>
+            <w:r>
+              <w:t>Controler</w:t>
+            </w:r>
+            <w:proofErr w:type="spellEnd"/>
+          </w:p>
+        </w:tc>
+        <w:tc>
+          <w:tcPr>
+            <w:tcW w:w="3179" w:type="dxa"/>
+            <w:shd w:val="clear" w:color="auto" w:fill="ACB9CA" w:themeFill="text2" w:themeFillTint="66"/>
+          </w:tcPr>
+          <w:p>
+            <w:proofErr w:type="spellStart"/>
+            <w:proofErr w:type="gramStart"/>
+            <w:r>
+              <w:t>showPokemons</w:t>
+            </w:r>
+            <w:proofErr w:type="spellEnd"/>
+            <w:r>
+              <w:t>(</w:t>
+            </w:r>
+            <w:proofErr w:type="gramEnd"/>
+            <w:r>
+              <w:t>)</w:t>
+            </w:r>
+          </w:p>
+        </w:tc>
+      </w:tr>
+      <w:tr>
+        <w:tc>
+          <w:tcPr>
+            <w:tcW w:w="2842" w:type="dxa"/>
+            <w:vMerge/>
+            <w:shd w:val="clear" w:color="auto" w:fill="ACB9CA" w:themeFill="text2" w:themeFillTint="66"/>
+          </w:tcPr>
+          <w:p/>
+        </w:tc>
+        <w:tc>
+          <w:tcPr>
+            <w:tcW w:w="2807" w:type="dxa"/>
+            <w:shd w:val="clear" w:color="auto" w:fill="ACB9CA" w:themeFill="text2" w:themeFillTint="66"/>
+          </w:tcPr>
+          <w:p>
+            <w:r>
+              <w:t xml:space="preserve">Clase </w:t>
+            </w:r>
+            <w:proofErr w:type="spellStart"/>
+            <w:r>
+              <w:t>Pokemon</w:t>
+            </w:r>
+            <w:proofErr w:type="spellEnd"/>
+          </w:p>
+        </w:tc>
+        <w:tc>
+          <w:tcPr>
+            <w:tcW w:w="3179" w:type="dxa"/>
+            <w:shd w:val="clear" w:color="auto" w:fill="ACB9CA" w:themeFill="text2" w:themeFillTint="66"/>
+          </w:tcPr>
+          <w:p>
+            <w:proofErr w:type="spellStart"/>
+            <w:proofErr w:type="gramStart"/>
+            <w:r>
+              <w:t>toString</w:t>
+            </w:r>
+            <w:proofErr w:type="spellEnd"/>
+            <w:r>
+              <w:t>(</w:t>
+            </w:r>
+            <w:proofErr w:type="gramEnd"/>
+            <w:r>
+              <w:t>)</w:t>
+            </w:r>
+          </w:p>
+        </w:tc>
+      </w:tr>
+      <w:tr>
+        <w:tc>
+          <w:tcPr>
+            <w:tcW w:w="2842" w:type="dxa"/>
+            <w:vMerge/>
+            <w:shd w:val="clear" w:color="auto" w:fill="ACB9CA" w:themeFill="text2" w:themeFillTint="66"/>
+          </w:tcPr>
+          <w:p/>
+        </w:tc>
+        <w:tc>
+          <w:tcPr>
+            <w:tcW w:w="2807" w:type="dxa"/>
+            <w:shd w:val="clear" w:color="auto" w:fill="ACB9CA" w:themeFill="text2" w:themeFillTint="66"/>
+          </w:tcPr>
+          <w:p>
+            <w:r>
+              <w:t xml:space="preserve">Clase </w:t>
+            </w:r>
+            <w:proofErr w:type="spellStart"/>
+            <w:r>
+              <w:t>Move</w:t>
+            </w:r>
+            <w:proofErr w:type="spellEnd"/>
+          </w:p>
+        </w:tc>
+        <w:tc>
+          <w:tcPr>
+            <w:tcW w:w="3179" w:type="dxa"/>
+            <w:shd w:val="clear" w:color="auto" w:fill="ACB9CA" w:themeFill="text2" w:themeFillTint="66"/>
+          </w:tcPr>
+          <w:p>
+            <w:proofErr w:type="spellStart"/>
+            <w:proofErr w:type="gramStart"/>
+            <w:r>
+              <w:t>toString</w:t>
+            </w:r>
+            <w:proofErr w:type="spellEnd"/>
+            <w:r>
+              <w:t>(</w:t>
+            </w:r>
+            <w:proofErr w:type="gramEnd"/>
+            <w:r>
+              <w:t>)</w:t>
+            </w:r>
+          </w:p>
+        </w:tc>
+      </w:tr>
+      <w:tr>
+        <w:tc>
+          <w:tcPr>
+            <w:tcW w:w="2842" w:type="dxa"/>
+            <w:vMerge/>
+            <w:shd w:val="clear" w:color="auto" w:fill="ACB9CA" w:themeFill="text2" w:themeFillTint="66"/>
+          </w:tcPr>
+          <w:p/>
+        </w:tc>
+        <w:tc>
+          <w:tcPr>
+            <w:tcW w:w="2807" w:type="dxa"/>
+            <w:shd w:val="clear" w:color="auto" w:fill="ACB9CA" w:themeFill="text2" w:themeFillTint="66"/>
+          </w:tcPr>
+          <w:p>
+            <w:r>
+              <w:t>Clase Scanner</w:t>
+            </w:r>
+          </w:p>
+        </w:tc>
+        <w:tc>
+          <w:tcPr>
+            <w:tcW w:w="3179" w:type="dxa"/>
+            <w:shd w:val="clear" w:color="auto" w:fill="ACB9CA" w:themeFill="text2" w:themeFillTint="66"/>
+          </w:tcPr>
+          <w:p>
+            <w:proofErr w:type="spellStart"/>
+            <w:proofErr w:type="gramStart"/>
+            <w:r>
+              <w:t>nextInt</w:t>
+            </w:r>
+            <w:proofErr w:type="spellEnd"/>
+            <w:r>
+              <w:t>(</w:t>
+            </w:r>
+            <w:proofErr w:type="gramEnd"/>
+            <w:r>
+              <w:t>)</w:t>
+            </w:r>
+          </w:p>
+        </w:tc>
+      </w:tr>
+      <w:tr>
+        <w:tc>
+          <w:tcPr>
+            <w:tcW w:w="2842" w:type="dxa"/>
+            <w:vMerge/>
+            <w:shd w:val="clear" w:color="auto" w:fill="ACB9CA" w:themeFill="text2" w:themeFillTint="66"/>
+          </w:tcPr>
+          <w:p/>
+        </w:tc>
+        <w:tc>
+          <w:tcPr>
+            <w:tcW w:w="2807" w:type="dxa"/>
+            <w:shd w:val="clear" w:color="auto" w:fill="ACB9CA" w:themeFill="text2" w:themeFillTint="66"/>
+          </w:tcPr>
+          <w:p>
+            <w:r>
+              <w:t xml:space="preserve">Clase </w:t>
+            </w:r>
+            <w:proofErr w:type="spellStart"/>
+            <w:r>
+              <w:t>Controler</w:t>
+            </w:r>
+            <w:proofErr w:type="spellEnd"/>
+          </w:p>
+        </w:tc>
+        <w:tc>
+          <w:tcPr>
+            <w:tcW w:w="3179" w:type="dxa"/>
+            <w:shd w:val="clear" w:color="auto" w:fill="ACB9CA" w:themeFill="text2" w:themeFillTint="66"/>
+          </w:tcPr>
+          <w:p>
+            <w:proofErr w:type="spellStart"/>
+            <w:proofErr w:type="gramStart"/>
+            <w:r>
+              <w:t>searchIdPokemon</w:t>
+            </w:r>
+            <w:proofErr w:type="spellEnd"/>
+            <w:r>
+              <w:t>(</w:t>
+            </w:r>
+            <w:proofErr w:type="gramEnd"/>
+            <w:r>
+              <w:t>)</w:t>
+            </w:r>
+          </w:p>
+        </w:tc>
+      </w:tr>
+      <w:tr>
+        <w:tc>
+          <w:tcPr>
+            <w:tcW w:w="2842" w:type="dxa"/>
+            <w:vMerge/>
+            <w:shd w:val="clear" w:color="auto" w:fill="ACB9CA" w:themeFill="text2" w:themeFillTint="66"/>
+          </w:tcPr>
+          <w:p/>
+        </w:tc>
+        <w:tc>
+          <w:tcPr>
+            <w:tcW w:w="2807" w:type="dxa"/>
+            <w:shd w:val="clear" w:color="auto" w:fill="ACB9CA" w:themeFill="text2" w:themeFillTint="66"/>
+          </w:tcPr>
+          <w:p>
+            <w:r>
+              <w:t xml:space="preserve">Clase </w:t>
+            </w:r>
+            <w:proofErr w:type="spellStart"/>
+            <w:r>
+              <w:t>Pokemon</w:t>
+            </w:r>
+            <w:proofErr w:type="spellEnd"/>
+          </w:p>
+        </w:tc>
+        <w:tc>
+          <w:tcPr>
+            <w:tcW w:w="3179" w:type="dxa"/>
+            <w:shd w:val="clear" w:color="auto" w:fill="ACB9CA" w:themeFill="text2" w:themeFillTint="66"/>
+          </w:tcPr>
+          <w:p>
+            <w:proofErr w:type="spellStart"/>
+            <w:proofErr w:type="gramStart"/>
+            <w:r>
+              <w:t>getId</w:t>
+            </w:r>
+            <w:proofErr w:type="spellEnd"/>
+            <w:r>
+              <w:t>(</w:t>
+            </w:r>
+            <w:proofErr w:type="gramEnd"/>
+            <w:r>
+              <w:t>)</w:t>
+            </w:r>
+          </w:p>
+        </w:tc>
+      </w:tr>
+      <w:tr>
+        <w:tc>
+          <w:tcPr>
+            <w:tcW w:w="2842" w:type="dxa"/>
+            <w:vMerge/>
+            <w:shd w:val="clear" w:color="auto" w:fill="ACB9CA" w:themeFill="text2" w:themeFillTint="66"/>
+          </w:tcPr>
+          <w:p/>
+        </w:tc>
+        <w:tc>
+          <w:tcPr>
+            <w:tcW w:w="2807" w:type="dxa"/>
+            <w:shd w:val="clear" w:color="auto" w:fill="ACB9CA" w:themeFill="text2" w:themeFillTint="66"/>
+          </w:tcPr>
+          <w:p>
+            <w:r>
+              <w:t xml:space="preserve">Clase </w:t>
+            </w:r>
+            <w:proofErr w:type="spellStart"/>
+            <w:r>
+              <w:t>Controler</w:t>
+            </w:r>
+            <w:proofErr w:type="spellEnd"/>
+          </w:p>
+        </w:tc>
+        <w:tc>
+          <w:tcPr>
+            <w:tcW w:w="3179" w:type="dxa"/>
+            <w:shd w:val="clear" w:color="auto" w:fill="ACB9CA" w:themeFill="text2" w:themeFillTint="66"/>
+          </w:tcPr>
+          <w:p>
+            <w:proofErr w:type="spellStart"/>
+            <w:proofErr w:type="gramStart"/>
+            <w:r>
+              <w:t>fullPokemonsInPokedex</w:t>
+            </w:r>
+            <w:proofErr w:type="spellEnd"/>
+            <w:r>
+              <w:t>(</w:t>
+            </w:r>
+            <w:proofErr w:type="gramEnd"/>
+            <w:r>
+              <w:t>)</w:t>
+            </w:r>
+          </w:p>
+        </w:tc>
+      </w:tr>
+      <w:tr>
+        <w:tc>
+          <w:tcPr>
+            <w:tcW w:w="2842" w:type="dxa"/>
+            <w:vMerge/>
+            <w:shd w:val="clear" w:color="auto" w:fill="ACB9CA" w:themeFill="text2" w:themeFillTint="66"/>
+          </w:tcPr>
+          <w:p/>
+        </w:tc>
+        <w:tc>
+          <w:tcPr>
+            <w:tcW w:w="2807" w:type="dxa"/>
+            <w:shd w:val="clear" w:color="auto" w:fill="ACB9CA" w:themeFill="text2" w:themeFillTint="66"/>
+          </w:tcPr>
+          <w:p>
+            <w:r>
+              <w:t xml:space="preserve">Clase </w:t>
+            </w:r>
+            <w:proofErr w:type="spellStart"/>
+            <w:r>
+              <w:t>Pokedex</w:t>
+            </w:r>
+            <w:proofErr w:type="spellEnd"/>
+          </w:p>
+        </w:tc>
+        <w:tc>
+          <w:tcPr>
+            <w:tcW w:w="3179" w:type="dxa"/>
+            <w:shd w:val="clear" w:color="auto" w:fill="ACB9CA" w:themeFill="text2" w:themeFillTint="66"/>
+          </w:tcPr>
+          <w:p>
+            <w:proofErr w:type="spellStart"/>
+            <w:proofErr w:type="gramStart"/>
+            <w:r>
+              <w:t>reviewFullPokemons</w:t>
+            </w:r>
+            <w:proofErr w:type="spellEnd"/>
+            <w:r>
+              <w:t>(</w:t>
+            </w:r>
+            <w:proofErr w:type="gramEnd"/>
+            <w:r>
+              <w:t>)</w:t>
+            </w:r>
+          </w:p>
+        </w:tc>
+      </w:tr>
+      <w:tr>
+        <w:tc>
+          <w:tcPr>
+            <w:tcW w:w="2842" w:type="dxa"/>
+            <w:vMerge/>
+            <w:shd w:val="clear" w:color="auto" w:fill="ACB9CA" w:themeFill="text2" w:themeFillTint="66"/>
+          </w:tcPr>
+          <w:p/>
+        </w:tc>
+        <w:tc>
+          <w:tcPr>
+            <w:tcW w:w="2807" w:type="dxa"/>
+            <w:shd w:val="clear" w:color="auto" w:fill="ACB9CA" w:themeFill="text2" w:themeFillTint="66"/>
+          </w:tcPr>
+          <w:p>
+            <w:r>
+              <w:t xml:space="preserve">Clase </w:t>
+            </w:r>
+            <w:proofErr w:type="spellStart"/>
+            <w:r>
+              <w:t>Controler</w:t>
+            </w:r>
+            <w:proofErr w:type="spellEnd"/>
+          </w:p>
+        </w:tc>
+        <w:tc>
+          <w:tcPr>
+            <w:tcW w:w="3179" w:type="dxa"/>
+            <w:shd w:val="clear" w:color="auto" w:fill="ACB9CA" w:themeFill="text2" w:themeFillTint="66"/>
+          </w:tcPr>
+          <w:p>
+            <w:proofErr w:type="spellStart"/>
+            <w:proofErr w:type="gramStart"/>
+            <w:r>
+              <w:t>associationPokemonTopokedex</w:t>
+            </w:r>
+            <w:proofErr w:type="spellEnd"/>
+            <w:r>
+              <w:t>(</w:t>
+            </w:r>
+            <w:proofErr w:type="gramEnd"/>
+            <w:r>
+              <w:t>)</w:t>
+            </w:r>
+          </w:p>
+        </w:tc>
+      </w:tr>
+      <w:tr>
+        <w:tc>
+          <w:tcPr>
+            <w:tcW w:w="2842" w:type="dxa"/>
+            <w:vMerge/>
+            <w:shd w:val="clear" w:color="auto" w:fill="ACB9CA" w:themeFill="text2" w:themeFillTint="66"/>
+          </w:tcPr>
+          <w:p/>
+        </w:tc>
+        <w:tc>
+          <w:tcPr>
+            <w:tcW w:w="2807" w:type="dxa"/>
+            <w:shd w:val="clear" w:color="auto" w:fill="ACB9CA" w:themeFill="text2" w:themeFillTint="66"/>
+          </w:tcPr>
+          <w:p>
+            <w:r>
+              <w:t xml:space="preserve">Clase </w:t>
+            </w:r>
+            <w:proofErr w:type="spellStart"/>
+            <w:r>
+              <w:t>Pokedex</w:t>
+            </w:r>
+            <w:proofErr w:type="spellEnd"/>
+          </w:p>
+        </w:tc>
+        <w:tc>
+          <w:tcPr>
+            <w:tcW w:w="3179" w:type="dxa"/>
+            <w:shd w:val="clear" w:color="auto" w:fill="ACB9CA" w:themeFill="text2" w:themeFillTint="66"/>
+          </w:tcPr>
+          <w:p>
+            <w:proofErr w:type="spellStart"/>
+            <w:proofErr w:type="gramStart"/>
+            <w:r>
+              <w:t>addPokemon</w:t>
+            </w:r>
+            <w:proofErr w:type="spellEnd"/>
+            <w:r>
+              <w:t>(</w:t>
+            </w:r>
+            <w:proofErr w:type="gramEnd"/>
+            <w:r>
+              <w:t>)</w:t>
+            </w:r>
+          </w:p>
+        </w:tc>
+      </w:tr>
+    </w:tbl>
+    <w:p>
+      <w:pPr>
+        <w:rPr>
+          <w:b/>
+        </w:rPr>
+      </w:pPr>
+    </w:p>
+    <w:p>
+      <w:pPr>
+        <w:rPr>
+          <w:b/>
+        </w:rPr>
+      </w:pPr>
+      <w:r>
+        <w:rPr>
+          <w:b/>
+        </w:rPr>
+        <w:br w:type="page"/>
+      </w:r>
+    </w:p>
+    <w:p>
+      <w:pPr>
+        <w:rPr>
+          <w:b/>
+        </w:rPr>
+      </w:pPr>
+    </w:p>
+    <w:p>
+      <w:pPr>
+        <w:rPr>
+          <w:b/>
+        </w:rPr>
+      </w:pPr>
+      <w:r>
+        <w:rPr>
+          <w:b/>
+        </w:rPr>
+        <w:t>Requerimientos:</w:t>
+      </w:r>
+    </w:p>
+    <w:tbl>
+      <w:tblPr>
+        <w:tblW w:w="9346" w:type="dxa"/>
+        <w:tblCellMar>
+          <w:top w:w="15" w:type="dxa"/>
+          <w:left w:w="15" w:type="dxa"/>
+          <w:bottom w:w="15" w:type="dxa"/>
+          <w:right w:w="15" w:type="dxa"/>
+        </w:tblCellMar>
+        <w:tblLook w:val="04A0" w:firstRow="1" w:lastRow="0" w:firstColumn="1" w:lastColumn="0" w:noHBand="0" w:noVBand="1"/>
+      </w:tblPr>
+      <w:tblGrid>
+        <w:gridCol w:w="2999"/>
+        <w:gridCol w:w="1811"/>
+        <w:gridCol w:w="1276"/>
+        <w:gridCol w:w="3260"/>
+      </w:tblGrid>
+      <w:tr>
+        <w:trPr>
+          <w:trHeight w:val="240"/>
+        </w:trPr>
+        <w:tc>
+          <w:tcPr>
+            <w:tcW w:w="0" w:type="auto"/>
+            <w:tcBorders>
+              <w:top w:val="single" w:sz="8" w:space="0" w:color="000000"/>
+              <w:left w:val="single" w:sz="8" w:space="0" w:color="000000"/>
+              <w:bottom w:val="single" w:sz="8" w:space="0" w:color="000000"/>
+              <w:right w:val="single" w:sz="8" w:space="0" w:color="000000"/>
+            </w:tcBorders>
+            <w:tcMar>
+              <w:top w:w="100" w:type="dxa"/>
+              <w:left w:w="100" w:type="dxa"/>
+              <w:bottom w:w="100" w:type="dxa"/>
+              <w:right w:w="100" w:type="dxa"/>
+            </w:tcMar>
+            <w:hideMark/>
+          </w:tcPr>
+          <w:p>
+            <w:r>
+              <w:t>NOMBRE O IDENTIFICADOR</w:t>
+            </w:r>
+          </w:p>
+        </w:tc>
+        <w:tc>
+          <w:tcPr>
+            <w:tcW w:w="6347" w:type="dxa"/>
+            <w:gridSpan w:val="3"/>
+            <w:tcBorders>
+              <w:top w:val="single" w:sz="8" w:space="0" w:color="000000"/>
+              <w:left w:val="single" w:sz="8" w:space="0" w:color="000000"/>
+              <w:bottom w:val="single" w:sz="8" w:space="0" w:color="000000"/>
+              <w:right w:val="single" w:sz="8" w:space="0" w:color="000000"/>
+            </w:tcBorders>
+            <w:tcMar>
+              <w:top w:w="100" w:type="dxa"/>
+              <w:left w:w="100" w:type="dxa"/>
+              <w:bottom w:w="100" w:type="dxa"/>
+              <w:right w:w="100" w:type="dxa"/>
+            </w:tcMar>
+          </w:tcPr>
+          <w:p>
+            <w:r>
+              <w:t>R1: Crear 10 niveles al iniciar el juego.</w:t>
+            </w:r>
+          </w:p>
+        </w:tc>
+      </w:tr>
+      <w:tr>
+        <w:trPr>
+          <w:trHeight w:val="45"/>
+        </w:trPr>
+        <w:tc>
+          <w:tcPr>
+            <w:tcW w:w="0" w:type="auto"/>
+            <w:tcBorders>
+              <w:top w:val="single" w:sz="8" w:space="0" w:color="000000"/>
+              <w:left w:val="single" w:sz="8" w:space="0" w:color="000000"/>
+              <w:bottom w:val="single" w:sz="8" w:space="0" w:color="000000"/>
+              <w:right w:val="single" w:sz="8" w:space="0" w:color="000000"/>
+            </w:tcBorders>
+            <w:tcMar>
+              <w:top w:w="100" w:type="dxa"/>
+              <w:left w:w="100" w:type="dxa"/>
+              <w:bottom w:w="100" w:type="dxa"/>
+              <w:right w:w="100" w:type="dxa"/>
+            </w:tcMar>
+            <w:hideMark/>
+          </w:tcPr>
+          <w:p>
+            <w:r>
+              <w:t>RESUMEN</w:t>
+            </w:r>
+          </w:p>
+        </w:tc>
+        <w:tc>
+          <w:tcPr>
+            <w:tcW w:w="6347" w:type="dxa"/>
+            <w:gridSpan w:val="3"/>
+            <w:tcBorders>
+              <w:top w:val="single" w:sz="8" w:space="0" w:color="000000"/>
+              <w:left w:val="single" w:sz="8" w:space="0" w:color="000000"/>
+              <w:bottom w:val="single" w:sz="8" w:space="0" w:color="000000"/>
+              <w:right w:val="single" w:sz="8" w:space="0" w:color="000000"/>
+            </w:tcBorders>
+            <w:tcMar>
+              <w:top w:w="100" w:type="dxa"/>
+              <w:left w:w="100" w:type="dxa"/>
+              <w:bottom w:w="100" w:type="dxa"/>
+              <w:right w:w="100" w:type="dxa"/>
+            </w:tcMar>
+          </w:tcPr>
+          <w:p>
+            <w:r>
+              <w:t xml:space="preserve">Se </w:t>
+            </w:r>
+            <w:r>
+              <w:t>crearán</w:t>
+            </w:r>
+            <w:r>
+              <w:t xml:space="preserve"> 10 niveles para el juego y se preguntara por el puntaje requerido para subir de nivel.</w:t>
+            </w:r>
+          </w:p>
+        </w:tc>
+      </w:tr>
+      <w:tr>
+        <w:trPr>
+          <w:trHeight w:val="20"/>
+        </w:trPr>
+        <w:tc>
+          <w:tcPr>
+            <w:tcW w:w="0" w:type="auto"/>
+            <w:vMerge w:val="restart"/>
+            <w:tcBorders>
+              <w:top w:val="single" w:sz="8" w:space="0" w:color="000000"/>
+              <w:left w:val="single" w:sz="8" w:space="0" w:color="000000"/>
+              <w:bottom w:val="single" w:sz="8" w:space="0" w:color="000000"/>
+              <w:right w:val="single" w:sz="8" w:space="0" w:color="000000"/>
+            </w:tcBorders>
+            <w:tcMar>
+              <w:top w:w="100" w:type="dxa"/>
+              <w:left w:w="100" w:type="dxa"/>
+              <w:bottom w:w="100" w:type="dxa"/>
+              <w:right w:w="100" w:type="dxa"/>
+            </w:tcMar>
+            <w:hideMark/>
+          </w:tcPr>
+          <w:p>
+            <w:r>
+              <w:t>ENTRADAS</w:t>
+            </w:r>
+          </w:p>
+        </w:tc>
+        <w:tc>
+          <w:tcPr>
+            <w:tcW w:w="1811" w:type="dxa"/>
+            <w:tcBorders>
+              <w:top w:val="single" w:sz="8" w:space="0" w:color="000000"/>
+              <w:left w:val="single" w:sz="8" w:space="0" w:color="000000"/>
+              <w:bottom w:val="single" w:sz="8" w:space="0" w:color="000000"/>
+              <w:right w:val="single" w:sz="8" w:space="0" w:color="000000"/>
+            </w:tcBorders>
+            <w:tcMar>
+              <w:top w:w="100" w:type="dxa"/>
+              <w:left w:w="100" w:type="dxa"/>
+              <w:bottom w:w="100" w:type="dxa"/>
+              <w:right w:w="100" w:type="dxa"/>
+            </w:tcMar>
+            <w:hideMark/>
+          </w:tcPr>
+          <w:p>
+            <w:r>
+              <w:t>Nombre de entrada</w:t>
+            </w:r>
+          </w:p>
+        </w:tc>
+        <w:tc>
+          <w:tcPr>
+            <w:tcW w:w="1276" w:type="dxa"/>
+            <w:tcBorders>
+              <w:top w:val="single" w:sz="8" w:space="0" w:color="000000"/>
+              <w:left w:val="single" w:sz="8" w:space="0" w:color="000000"/>
+              <w:bottom w:val="single" w:sz="8" w:space="0" w:color="000000"/>
+              <w:right w:val="single" w:sz="8" w:space="0" w:color="000000"/>
+            </w:tcBorders>
+            <w:tcMar>
+              <w:top w:w="100" w:type="dxa"/>
+              <w:left w:w="100" w:type="dxa"/>
+              <w:bottom w:w="100" w:type="dxa"/>
+              <w:right w:w="100" w:type="dxa"/>
+            </w:tcMar>
+            <w:hideMark/>
+          </w:tcPr>
+          <w:p>
+            <w:r>
+              <w:t>Tipo de dato</w:t>
+            </w:r>
+          </w:p>
+        </w:tc>
+        <w:tc>
+          <w:tcPr>
+            <w:tcW w:w="3260" w:type="dxa"/>
+            <w:tcBorders>
+              <w:top w:val="single" w:sz="8" w:space="0" w:color="000000"/>
+              <w:left w:val="single" w:sz="8" w:space="0" w:color="000000"/>
+              <w:bottom w:val="single" w:sz="8" w:space="0" w:color="000000"/>
+              <w:right w:val="single" w:sz="8" w:space="0" w:color="000000"/>
+            </w:tcBorders>
+            <w:tcMar>
+              <w:top w:w="100" w:type="dxa"/>
+              <w:left w:w="100" w:type="dxa"/>
+              <w:bottom w:w="100" w:type="dxa"/>
+              <w:right w:w="100" w:type="dxa"/>
+            </w:tcMar>
+            <w:hideMark/>
+          </w:tcPr>
+          <w:p>
+            <w:r>
+              <w:t>Condición de selección o repetición</w:t>
+            </w:r>
+          </w:p>
+        </w:tc>
+      </w:tr>
+      <w:tr>
+        <w:trPr>
+          <w:trHeight w:val="20"/>
+        </w:trPr>
+        <w:tc>
+          <w:tcPr>
+            <w:tcW w:w="0" w:type="auto"/>
+            <w:vMerge/>
+            <w:tcBorders>
+              <w:top w:val="single" w:sz="8" w:space="0" w:color="000000"/>
+              <w:left w:val="single" w:sz="8" w:space="0" w:color="000000"/>
+              <w:bottom w:val="single" w:sz="8" w:space="0" w:color="000000"/>
+              <w:right w:val="single" w:sz="8" w:space="0" w:color="000000"/>
+            </w:tcBorders>
+            <w:vAlign w:val="center"/>
+            <w:hideMark/>
+          </w:tcPr>
+          <w:p/>
+        </w:tc>
+        <w:tc>
+          <w:tcPr>
+            <w:tcW w:w="1811" w:type="dxa"/>
+            <w:tcBorders>
+              <w:top w:val="single" w:sz="8" w:space="0" w:color="000000"/>
+              <w:left w:val="single" w:sz="8" w:space="0" w:color="000000"/>
+              <w:bottom w:val="single" w:sz="8" w:space="0" w:color="000000"/>
+              <w:right w:val="single" w:sz="8" w:space="0" w:color="000000"/>
+            </w:tcBorders>
+            <w:tcMar>
+              <w:top w:w="100" w:type="dxa"/>
+              <w:left w:w="100" w:type="dxa"/>
+              <w:bottom w:w="100" w:type="dxa"/>
+              <w:right w:w="100" w:type="dxa"/>
+            </w:tcMar>
+          </w:tcPr>
+          <w:p>
+            <w:proofErr w:type="spellStart"/>
+            <w:r>
+              <w:t>nextLevel</w:t>
+            </w:r>
+            <w:proofErr w:type="spellEnd"/>
+          </w:p>
+        </w:tc>
+        <w:tc>
+          <w:tcPr>
+            <w:tcW w:w="1276" w:type="dxa"/>
+            <w:tcBorders>
+              <w:top w:val="single" w:sz="8" w:space="0" w:color="000000"/>
+              <w:left w:val="single" w:sz="8" w:space="0" w:color="000000"/>
+              <w:bottom w:val="single" w:sz="8" w:space="0" w:color="000000"/>
+              <w:right w:val="single" w:sz="8" w:space="0" w:color="000000"/>
+            </w:tcBorders>
+            <w:tcMar>
+              <w:top w:w="100" w:type="dxa"/>
+              <w:left w:w="100" w:type="dxa"/>
+              <w:bottom w:w="100" w:type="dxa"/>
+              <w:right w:w="100" w:type="dxa"/>
+            </w:tcMar>
+          </w:tcPr>
+          <w:p>
+            <w:proofErr w:type="spellStart"/>
+            <w:r>
+              <w:t>int</w:t>
+            </w:r>
+            <w:proofErr w:type="spellEnd"/>
+          </w:p>
+        </w:tc>
+        <w:tc>
+          <w:tcPr>
+            <w:tcW w:w="3260" w:type="dxa"/>
+            <w:tcBorders>
+              <w:top w:val="single" w:sz="8" w:space="0" w:color="000000"/>
+              <w:left w:val="single" w:sz="8" w:space="0" w:color="000000"/>
+              <w:bottom w:val="single" w:sz="8" w:space="0" w:color="000000"/>
+              <w:right w:val="single" w:sz="8" w:space="0" w:color="000000"/>
+            </w:tcBorders>
+            <w:tcMar>
+              <w:top w:w="100" w:type="dxa"/>
+              <w:left w:w="100" w:type="dxa"/>
+              <w:bottom w:w="100" w:type="dxa"/>
+              <w:right w:w="100" w:type="dxa"/>
+            </w:tcMar>
+          </w:tcPr>
+          <w:p>
+            <w:r>
+              <w:t xml:space="preserve">El valor ingresado </w:t>
+            </w:r>
+            <w:r>
+              <w:t>Debe ser mayor el puntaje que el nivel</w:t>
+            </w:r>
+            <w:r>
+              <w:t xml:space="preserve"> anterior</w:t>
+            </w:r>
+          </w:p>
+        </w:tc>
+      </w:tr>
+      <w:tr>
+        <w:trPr>
+          <w:trHeight w:val="20"/>
+        </w:trPr>
+        <w:tc>
+          <w:tcPr>
+            <w:tcW w:w="0" w:type="auto"/>
+            <w:tcBorders>
+              <w:top w:val="single" w:sz="8" w:space="0" w:color="000000"/>
+              <w:left w:val="single" w:sz="8" w:space="0" w:color="000000"/>
+              <w:bottom w:val="single" w:sz="8" w:space="0" w:color="000000"/>
+              <w:right w:val="single" w:sz="8" w:space="0" w:color="000000"/>
+            </w:tcBorders>
+            <w:vAlign w:val="center"/>
+          </w:tcPr>
+          <w:p>
+            <w:r>
+              <w:t xml:space="preserve"> </w:t>
+            </w:r>
+            <w:r>
+              <w:t>ACTIVIDADES GENERALES NECESARIAS PARA OBTENER LOS RESULTADO</w:t>
+            </w:r>
+            <w:r>
+              <w:t>S</w:t>
+            </w:r>
+          </w:p>
+        </w:tc>
+        <w:tc>
+          <w:tcPr>
+            <w:tcW w:w="6347" w:type="dxa"/>
+            <w:gridSpan w:val="3"/>
+            <w:tcBorders>
+              <w:top w:val="single" w:sz="8" w:space="0" w:color="000000"/>
+              <w:left w:val="single" w:sz="8" w:space="0" w:color="000000"/>
+              <w:bottom w:val="single" w:sz="8" w:space="0" w:color="000000"/>
+              <w:right w:val="single" w:sz="8" w:space="0" w:color="000000"/>
+            </w:tcBorders>
+            <w:tcMar>
+              <w:top w:w="100" w:type="dxa"/>
+              <w:left w:w="100" w:type="dxa"/>
+              <w:bottom w:w="100" w:type="dxa"/>
+              <w:right w:w="100" w:type="dxa"/>
+            </w:tcMar>
+          </w:tcPr>
+          <w:p>
+            <w:pPr>
+              <w:pStyle w:val="Prrafodelista"/>
+              <w:numPr>
+                <w:ilvl w:val="0"/>
+                <w:numId w:val="2"/>
+              </w:numPr>
+            </w:pPr>
+            <w:r>
+              <w:t xml:space="preserve">Se deben </w:t>
+            </w:r>
+            <w:r>
+              <w:t>repetir 10 veces, uno para cada nivel</w:t>
+            </w:r>
+            <w:r>
+              <w:t>.</w:t>
+            </w:r>
+          </w:p>
+          <w:p>
+            <w:pPr>
+              <w:pStyle w:val="Prrafodelista"/>
+              <w:numPr>
+                <w:ilvl w:val="0"/>
+                <w:numId w:val="2"/>
+              </w:numPr>
+            </w:pPr>
+            <w:r>
+              <w:t>Pedir el valor que será el puntaje</w:t>
+            </w:r>
+            <w:r>
+              <w:t xml:space="preserve"> para poder pasar el nivel.</w:t>
+            </w:r>
+          </w:p>
+          <w:p>
+            <w:pPr>
+              <w:pStyle w:val="Prrafodelista"/>
+              <w:numPr>
+                <w:ilvl w:val="0"/>
+                <w:numId w:val="2"/>
+              </w:numPr>
+            </w:pPr>
+            <w:r>
+              <w:t>Si en el nivel cero el valor es menor a cero, sale error.</w:t>
+            </w:r>
+          </w:p>
+          <w:p>
+            <w:pPr>
+              <w:pStyle w:val="Prrafodelista"/>
+              <w:numPr>
+                <w:ilvl w:val="0"/>
+                <w:numId w:val="2"/>
+              </w:numPr>
+            </w:pPr>
+            <w:r>
+              <w:t>Si en los demás niveles el valor es menor al anterior, sale error</w:t>
+            </w:r>
+          </w:p>
+          <w:p>
+            <w:pPr>
+              <w:pStyle w:val="Prrafodelista"/>
+              <w:numPr>
+                <w:ilvl w:val="0"/>
+                <w:numId w:val="2"/>
+              </w:numPr>
+            </w:pPr>
+            <w:r>
+              <w:t xml:space="preserve">Si </w:t>
+            </w:r>
+            <w:r>
+              <w:t>el valor es correcto se crea un nivel</w:t>
+            </w:r>
+            <w:r>
+              <w:t>.</w:t>
+            </w:r>
+          </w:p>
+        </w:tc>
+      </w:tr>
+      <w:tr>
+        <w:trPr>
+          <w:trHeight w:val="20"/>
+        </w:trPr>
+        <w:tc>
+          <w:tcPr>
+            <w:tcW w:w="0" w:type="auto"/>
+            <w:tcBorders>
+              <w:top w:val="single" w:sz="8" w:space="0" w:color="000000"/>
+              <w:left w:val="single" w:sz="8" w:space="0" w:color="000000"/>
+              <w:bottom w:val="single" w:sz="8" w:space="0" w:color="000000"/>
+              <w:right w:val="single" w:sz="8" w:space="0" w:color="000000"/>
+            </w:tcBorders>
+            <w:tcMar>
+              <w:top w:w="100" w:type="dxa"/>
+              <w:left w:w="100" w:type="dxa"/>
+              <w:bottom w:w="100" w:type="dxa"/>
+              <w:right w:w="100" w:type="dxa"/>
+            </w:tcMar>
+            <w:hideMark/>
+          </w:tcPr>
+          <w:p>
+            <w:r>
+              <w:t>RESULTADO O POSTCONDICIÓN</w:t>
+            </w:r>
+          </w:p>
+        </w:tc>
+        <w:tc>
+          <w:tcPr>
+            <w:tcW w:w="6347" w:type="dxa"/>
+            <w:gridSpan w:val="3"/>
+            <w:tcBorders>
+              <w:top w:val="single" w:sz="8" w:space="0" w:color="000000"/>
+              <w:left w:val="single" w:sz="8" w:space="0" w:color="000000"/>
+              <w:bottom w:val="single" w:sz="8" w:space="0" w:color="000000"/>
+              <w:right w:val="single" w:sz="8" w:space="0" w:color="000000"/>
+            </w:tcBorders>
+            <w:tcMar>
+              <w:top w:w="100" w:type="dxa"/>
+              <w:left w:w="100" w:type="dxa"/>
+              <w:bottom w:w="100" w:type="dxa"/>
+              <w:right w:w="100" w:type="dxa"/>
+            </w:tcMar>
+            <w:hideMark/>
+          </w:tcPr>
+          <w:p>
+            <w:r>
+              <w:t xml:space="preserve">10 niveles creados, cada uno </w:t>
+            </w:r>
+            <w:r>
+              <w:t xml:space="preserve">con </w:t>
+            </w:r>
+            <w:r>
+              <w:t>un puntaje para poder ser superado</w:t>
+            </w:r>
+          </w:p>
+        </w:tc>
+      </w:tr>
+      <w:tr>
+        <w:trPr>
+          <w:trHeight w:val="20"/>
+        </w:trPr>
+        <w:tc>
+          <w:tcPr>
+            <w:tcW w:w="0" w:type="auto"/>
+            <w:vMerge w:val="restart"/>
+            <w:tcBorders>
+              <w:top w:val="single" w:sz="8" w:space="0" w:color="000000"/>
+              <w:left w:val="single" w:sz="8" w:space="0" w:color="000000"/>
+              <w:right w:val="single" w:sz="8" w:space="0" w:color="000000"/>
+            </w:tcBorders>
+            <w:tcMar>
+              <w:top w:w="100" w:type="dxa"/>
+              <w:left w:w="100" w:type="dxa"/>
+              <w:bottom w:w="100" w:type="dxa"/>
+              <w:right w:w="100" w:type="dxa"/>
+            </w:tcMar>
+            <w:hideMark/>
+          </w:tcPr>
+          <w:p>
+            <w:r>
+              <w:t>SALIDAS</w:t>
+            </w:r>
+          </w:p>
+        </w:tc>
+        <w:tc>
+          <w:tcPr>
+            <w:tcW w:w="1811" w:type="dxa"/>
+            <w:tcBorders>
+              <w:top w:val="single" w:sz="8" w:space="0" w:color="000000"/>
+              <w:left w:val="single" w:sz="8" w:space="0" w:color="000000"/>
+              <w:bottom w:val="single" w:sz="8" w:space="0" w:color="000000"/>
+              <w:right w:val="single" w:sz="8" w:space="0" w:color="000000"/>
+            </w:tcBorders>
+            <w:tcMar>
+              <w:top w:w="100" w:type="dxa"/>
+              <w:left w:w="100" w:type="dxa"/>
+              <w:bottom w:w="100" w:type="dxa"/>
+              <w:right w:w="100" w:type="dxa"/>
+            </w:tcMar>
+            <w:hideMark/>
+          </w:tcPr>
+          <w:p>
+            <w:r>
+              <w:t>Nombre de salida</w:t>
+            </w:r>
+          </w:p>
+        </w:tc>
+        <w:tc>
+          <w:tcPr>
+            <w:tcW w:w="1276" w:type="dxa"/>
+            <w:tcBorders>
+              <w:top w:val="single" w:sz="8" w:space="0" w:color="000000"/>
+              <w:left w:val="single" w:sz="8" w:space="0" w:color="000000"/>
+              <w:bottom w:val="single" w:sz="8" w:space="0" w:color="000000"/>
+              <w:right w:val="single" w:sz="8" w:space="0" w:color="000000"/>
+            </w:tcBorders>
+            <w:tcMar>
+              <w:top w:w="100" w:type="dxa"/>
+              <w:left w:w="100" w:type="dxa"/>
+              <w:bottom w:w="100" w:type="dxa"/>
+              <w:right w:w="100" w:type="dxa"/>
+            </w:tcMar>
+            <w:hideMark/>
+          </w:tcPr>
+          <w:p>
+            <w:r>
+              <w:t>Tipo de dato</w:t>
+            </w:r>
+          </w:p>
+        </w:tc>
+        <w:tc>
+          <w:tcPr>
+            <w:tcW w:w="3260" w:type="dxa"/>
+            <w:tcBorders>
+              <w:top w:val="single" w:sz="8" w:space="0" w:color="000000"/>
+              <w:left w:val="single" w:sz="8" w:space="0" w:color="000000"/>
+              <w:bottom w:val="single" w:sz="8" w:space="0" w:color="000000"/>
+              <w:right w:val="single" w:sz="8" w:space="0" w:color="000000"/>
+            </w:tcBorders>
+            <w:tcMar>
+              <w:top w:w="100" w:type="dxa"/>
+              <w:left w:w="100" w:type="dxa"/>
+              <w:bottom w:w="100" w:type="dxa"/>
+              <w:right w:w="100" w:type="dxa"/>
+            </w:tcMar>
+            <w:hideMark/>
+          </w:tcPr>
+          <w:p>
+            <w:r>
+              <w:t>Condición de selección o repetición</w:t>
+            </w:r>
+          </w:p>
+        </w:tc>
+      </w:tr>
+      <w:tr>
+        <w:trPr>
+          <w:trHeight w:val="20"/>
+        </w:trPr>
+        <w:tc>
+          <w:tcPr>
+            <w:tcW w:w="0" w:type="auto"/>
+            <w:vMerge/>
+            <w:tcBorders>
+              <w:left w:val="single" w:sz="8" w:space="0" w:color="000000"/>
+              <w:right w:val="single" w:sz="8" w:space="0" w:color="000000"/>
+            </w:tcBorders>
+            <w:vAlign w:val="center"/>
+            <w:hideMark/>
+          </w:tcPr>
+          <w:p/>
+        </w:tc>
+        <w:tc>
+          <w:tcPr>
+            <w:tcW w:w="1811" w:type="dxa"/>
+            <w:tcBorders>
+              <w:top w:val="single" w:sz="8" w:space="0" w:color="000000"/>
+              <w:left w:val="single" w:sz="8" w:space="0" w:color="000000"/>
+              <w:bottom w:val="single" w:sz="8" w:space="0" w:color="000000"/>
+              <w:right w:val="single" w:sz="8" w:space="0" w:color="000000"/>
+            </w:tcBorders>
+            <w:tcMar>
+              <w:top w:w="100" w:type="dxa"/>
+              <w:left w:w="100" w:type="dxa"/>
+              <w:bottom w:w="100" w:type="dxa"/>
+              <w:right w:w="100" w:type="dxa"/>
+            </w:tcMar>
+          </w:tcPr>
+          <w:p>
+            <w:r>
+              <w:t>Mensaje</w:t>
+            </w:r>
+          </w:p>
+        </w:tc>
+        <w:tc>
+          <w:tcPr>
+            <w:tcW w:w="1276" w:type="dxa"/>
+            <w:tcBorders>
+              <w:top w:val="single" w:sz="8" w:space="0" w:color="000000"/>
+              <w:left w:val="single" w:sz="8" w:space="0" w:color="000000"/>
+              <w:bottom w:val="single" w:sz="8" w:space="0" w:color="000000"/>
+              <w:right w:val="single" w:sz="8" w:space="0" w:color="000000"/>
+            </w:tcBorders>
+            <w:tcMar>
+              <w:top w:w="100" w:type="dxa"/>
+              <w:left w:w="100" w:type="dxa"/>
+              <w:bottom w:w="100" w:type="dxa"/>
+              <w:right w:w="100" w:type="dxa"/>
+            </w:tcMar>
+          </w:tcPr>
+          <w:p>
+            <w:proofErr w:type="spellStart"/>
+            <w:r>
+              <w:t>String</w:t>
+            </w:r>
+            <w:proofErr w:type="spellEnd"/>
+          </w:p>
+        </w:tc>
+        <w:tc>
+          <w:tcPr>
+            <w:tcW w:w="3260" w:type="dxa"/>
+            <w:tcBorders>
+              <w:top w:val="single" w:sz="8" w:space="0" w:color="000000"/>
+              <w:left w:val="single" w:sz="8" w:space="0" w:color="000000"/>
+              <w:bottom w:val="single" w:sz="8" w:space="0" w:color="000000"/>
+              <w:right w:val="single" w:sz="8" w:space="0" w:color="000000"/>
+            </w:tcBorders>
+            <w:tcMar>
+              <w:top w:w="100" w:type="dxa"/>
+              <w:left w:w="100" w:type="dxa"/>
+              <w:bottom w:w="100" w:type="dxa"/>
+              <w:right w:w="100" w:type="dxa"/>
+            </w:tcMar>
+          </w:tcPr>
+          <w:p>
+            <w:r>
+              <w:t>Si se pud</w:t>
+            </w:r>
+            <w:r>
+              <w:t>ieron crear todos los 10 niveles correctamente</w:t>
+            </w:r>
+            <w:r>
+              <w:t xml:space="preserve">, muestra un mensaje de </w:t>
+            </w:r>
+            <w:r>
+              <w:t xml:space="preserve">que el proceso de </w:t>
+            </w:r>
+            <w:r>
+              <w:t xml:space="preserve">creación </w:t>
+            </w:r>
+            <w:r>
+              <w:t xml:space="preserve">de niveles </w:t>
+            </w:r>
+            <w:r>
+              <w:t>terminó</w:t>
+            </w:r>
+            <w:r>
+              <w:t>.</w:t>
+            </w:r>
+          </w:p>
+        </w:tc>
+      </w:tr>
+      <w:tr>
+        <w:trPr>
+          <w:trHeight w:val="20"/>
+        </w:trPr>
+        <w:tc>
+          <w:tcPr>
+            <w:tcW w:w="0" w:type="auto"/>
+            <w:vMerge/>
+            <w:tcBorders>
+              <w:left w:val="single" w:sz="8" w:space="0" w:color="000000"/>
+              <w:right w:val="single" w:sz="8" w:space="0" w:color="000000"/>
+            </w:tcBorders>
+            <w:vAlign w:val="center"/>
+          </w:tcPr>
+          <w:p/>
+        </w:tc>
+        <w:tc>
+          <w:tcPr>
+            <w:tcW w:w="1811" w:type="dxa"/>
+            <w:tcBorders>
+              <w:top w:val="single" w:sz="8" w:space="0" w:color="000000"/>
+              <w:left w:val="single" w:sz="8" w:space="0" w:color="000000"/>
+              <w:bottom w:val="single" w:sz="8" w:space="0" w:color="000000"/>
+              <w:right w:val="single" w:sz="8" w:space="0" w:color="000000"/>
+            </w:tcBorders>
+            <w:tcMar>
+              <w:top w:w="100" w:type="dxa"/>
+              <w:left w:w="100" w:type="dxa"/>
+              <w:bottom w:w="100" w:type="dxa"/>
+              <w:right w:w="100" w:type="dxa"/>
+            </w:tcMar>
+          </w:tcPr>
+          <w:p>
+            <w:r>
+              <w:t>Mensaje</w:t>
+            </w:r>
+          </w:p>
+        </w:tc>
+        <w:tc>
+          <w:tcPr>
+            <w:tcW w:w="1276" w:type="dxa"/>
+            <w:tcBorders>
+              <w:top w:val="single" w:sz="8" w:space="0" w:color="000000"/>
+              <w:left w:val="single" w:sz="8" w:space="0" w:color="000000"/>
+              <w:bottom w:val="single" w:sz="8" w:space="0" w:color="000000"/>
+              <w:right w:val="single" w:sz="8" w:space="0" w:color="000000"/>
+            </w:tcBorders>
+            <w:tcMar>
+              <w:top w:w="100" w:type="dxa"/>
+              <w:left w:w="100" w:type="dxa"/>
+              <w:bottom w:w="100" w:type="dxa"/>
+              <w:right w:w="100" w:type="dxa"/>
+            </w:tcMar>
+          </w:tcPr>
+          <w:p>
+            <w:proofErr w:type="spellStart"/>
+            <w:r>
+              <w:t>String</w:t>
+            </w:r>
+            <w:proofErr w:type="spellEnd"/>
+          </w:p>
+        </w:tc>
+        <w:tc>
+          <w:tcPr>
+            <w:tcW w:w="3260" w:type="dxa"/>
+            <w:tcBorders>
+              <w:top w:val="single" w:sz="8" w:space="0" w:color="000000"/>
+              <w:left w:val="single" w:sz="8" w:space="0" w:color="000000"/>
+              <w:bottom w:val="single" w:sz="8" w:space="0" w:color="000000"/>
+              <w:right w:val="single" w:sz="8" w:space="0" w:color="000000"/>
+            </w:tcBorders>
+            <w:tcMar>
+              <w:top w:w="100" w:type="dxa"/>
+              <w:left w:w="100" w:type="dxa"/>
+              <w:bottom w:w="100" w:type="dxa"/>
+              <w:right w:w="100" w:type="dxa"/>
+            </w:tcMar>
+          </w:tcPr>
+          <w:p>
+            <w:r>
+              <w:t xml:space="preserve">Si </w:t>
+            </w:r>
+            <w:r>
+              <w:t>en el nivel cero el valor es menor a cero sale</w:t>
+            </w:r>
+            <w:r>
+              <w:t xml:space="preserve"> un mensaje de error.</w:t>
+            </w:r>
+          </w:p>
+        </w:tc>
+      </w:tr>
+      <w:tr>
+        <w:trPr>
+          <w:trHeight w:val="20"/>
+        </w:trPr>
+        <w:tc>
+          <w:tcPr>
+            <w:tcW w:w="0" w:type="auto"/>
+            <w:tcBorders>
+              <w:left w:val="single" w:sz="8" w:space="0" w:color="000000"/>
+              <w:bottom w:val="single" w:sz="8" w:space="0" w:color="000000"/>
+              <w:right w:val="single" w:sz="8" w:space="0" w:color="000000"/>
+            </w:tcBorders>
+            <w:vAlign w:val="center"/>
+          </w:tcPr>
+          <w:p/>
+        </w:tc>
+        <w:tc>
+          <w:tcPr>
+            <w:tcW w:w="1811" w:type="dxa"/>
+            <w:tcBorders>
+              <w:top w:val="single" w:sz="8" w:space="0" w:color="000000"/>
+              <w:left w:val="single" w:sz="8" w:space="0" w:color="000000"/>
+              <w:bottom w:val="single" w:sz="8" w:space="0" w:color="000000"/>
+              <w:right w:val="single" w:sz="8" w:space="0" w:color="000000"/>
+            </w:tcBorders>
+            <w:tcMar>
+              <w:top w:w="100" w:type="dxa"/>
+              <w:left w:w="100" w:type="dxa"/>
+              <w:bottom w:w="100" w:type="dxa"/>
+              <w:right w:w="100" w:type="dxa"/>
+            </w:tcMar>
+          </w:tcPr>
+          <w:p>
+            <w:r>
+              <w:t>Mensaje</w:t>
+            </w:r>
+          </w:p>
+        </w:tc>
+        <w:tc>
+          <w:tcPr>
+            <w:tcW w:w="1276" w:type="dxa"/>
+            <w:tcBorders>
+              <w:top w:val="single" w:sz="8" w:space="0" w:color="000000"/>
+              <w:left w:val="single" w:sz="8" w:space="0" w:color="000000"/>
+              <w:bottom w:val="single" w:sz="8" w:space="0" w:color="000000"/>
+              <w:right w:val="single" w:sz="8" w:space="0" w:color="000000"/>
+            </w:tcBorders>
+            <w:tcMar>
+              <w:top w:w="100" w:type="dxa"/>
+              <w:left w:w="100" w:type="dxa"/>
+              <w:bottom w:w="100" w:type="dxa"/>
+              <w:right w:w="100" w:type="dxa"/>
+            </w:tcMar>
+          </w:tcPr>
+          <w:p>
+            <w:proofErr w:type="spellStart"/>
+            <w:r>
+              <w:t>string</w:t>
+            </w:r>
+            <w:proofErr w:type="spellEnd"/>
+          </w:p>
+        </w:tc>
+        <w:tc>
+          <w:tcPr>
+            <w:tcW w:w="3260" w:type="dxa"/>
+            <w:tcBorders>
+              <w:top w:val="single" w:sz="8" w:space="0" w:color="000000"/>
+              <w:left w:val="single" w:sz="8" w:space="0" w:color="000000"/>
+              <w:bottom w:val="single" w:sz="8" w:space="0" w:color="000000"/>
+              <w:right w:val="single" w:sz="8" w:space="0" w:color="000000"/>
+            </w:tcBorders>
+            <w:tcMar>
+              <w:top w:w="100" w:type="dxa"/>
+              <w:left w:w="100" w:type="dxa"/>
+              <w:bottom w:w="100" w:type="dxa"/>
+              <w:right w:w="100" w:type="dxa"/>
+            </w:tcMar>
+          </w:tcPr>
+          <w:p>
+            <w:r>
+              <w:t xml:space="preserve">Si en los demás niveles el valor </w:t>
+            </w:r>
+            <w:r>
+              <w:t xml:space="preserve">ingresado </w:t>
+            </w:r>
+            <w:r>
+              <w:t xml:space="preserve">es menor al </w:t>
+            </w:r>
+            <w:r>
+              <w:t xml:space="preserve">ingresado </w:t>
+            </w:r>
+            <w:r>
+              <w:t>anterior</w:t>
+            </w:r>
+            <w:r>
+              <w:t>mente</w:t>
+            </w:r>
+            <w:r>
+              <w:t>,</w:t>
+            </w:r>
+            <w:r>
+              <w:t xml:space="preserve"> sale un mensaje de error.</w:t>
+            </w:r>
+          </w:p>
+        </w:tc>
+      </w:tr>
+    </w:tbl>
+    <w:p>
+      <w:pPr>
+        <w:rPr>
+          <w:b/>
+        </w:rPr>
+      </w:pPr>
     </w:p>
     <w:sectPr>
       <w:pgSz w:w="12240" w:h="15840"/>
@@ -470,7 +3079,7 @@
 </file>
 
 <file path=word/numbering.xml><?xml version="1.0" encoding="utf-8"?>
-<w:numbering xmlns:wpc="http://schemas.microsoft.com/office/word/2010/wordprocessingCanvas" xmlns:cx="http://schemas.microsoft.com/office/drawing/2014/chartex" xmlns:cx1="http://schemas.microsoft.com/office/drawing/2015/9/8/chartex" xmlns:cx2="http://schemas.microsoft.com/office/drawing/2015/10/21/chartex" xmlns:cx3="http://schemas.microsoft.com/office/drawing/2016/5/9/chartex" xmlns:cx4="http://schemas.microsoft.com/office/drawing/2016/5/10/chartex" xmlns:cx5="http://schemas.microsoft.com/office/drawing/2016/5/11/chartex" xmlns:cx6="http://schemas.microsoft.com/office/drawing/2016/5/12/chartex" xmlns:cx7="http://schemas.microsoft.com/office/drawing/2016/5/13/chartex" xmlns:cx8="http://schemas.microsoft.com/office/drawing/2016/5/14/chartex" xmlns:mc="http://schemas.openxmlformats.org/markup-compatibility/2006" xmlns:aink="http://schemas.microsoft.com/office/drawing/2016/ink" xmlns:am3d="http://schemas.microsoft.com/office/drawing/2017/model3d" xmlns:o="urn:schemas-microsoft-com:office:office" xmlns:r="http://schemas.openxmlformats.org/officeDocument/2006/relationships" xmlns:m="http://schemas.openxmlformats.org/officeDocument/2006/math" xmlns:v="urn:schemas-microsoft-com:vml" xmlns:wp14="http://schemas.microsoft.com/office/word/2010/wordprocessingDrawing" xmlns:wp="http://schemas.openxmlformats.org/drawingml/2006/wordprocessingDrawing" xmlns:w10="urn:schemas-microsoft-com:office:word" xmlns:w="http://schemas.openxmlformats.org/wordprocessingml/2006/main" xmlns:w14="http://schemas.microsoft.com/office/word/2010/wordml" xmlns:w15="http://schemas.microsoft.com/office/word/2012/wordml" xmlns:w16cid="http://schemas.microsoft.com/office/word/2016/wordml/cid" xmlns:w16se="http://schemas.microsoft.com/office/word/2015/wordml/symex" xmlns:wpg="http://schemas.microsoft.com/office/word/2010/wordprocessingGroup" xmlns:wpi="http://schemas.microsoft.com/office/word/2010/wordprocessingInk" xmlns:wne="http://schemas.microsoft.com/office/word/2006/wordml" xmlns:wps="http://schemas.microsoft.com/office/word/2010/wordprocessingShape" mc:Ignorable="w14 w15 w16se w16cid wp14">
+<w:numbering xmlns:wpc="http://schemas.microsoft.com/office/word/2010/wordprocessingCanvas" xmlns:cx="http://schemas.microsoft.com/office/drawing/2014/chartex" xmlns:cx1="http://schemas.microsoft.com/office/drawing/2015/9/8/chartex" xmlns:cx2="http://schemas.microsoft.com/office/drawing/2015/10/21/chartex" xmlns:cx3="http://schemas.microsoft.com/office/drawing/2016/5/9/chartex" xmlns:cx4="http://schemas.microsoft.com/office/drawing/2016/5/10/chartex" xmlns:cx5="http://schemas.microsoft.com/office/drawing/2016/5/11/chartex" xmlns:cx6="http://schemas.microsoft.com/office/drawing/2016/5/12/chartex" xmlns:cx7="http://schemas.microsoft.com/office/drawing/2016/5/13/chartex" xmlns:cx8="http://schemas.microsoft.com/office/drawing/2016/5/14/chartex" xmlns:mc="http://schemas.openxmlformats.org/markup-compatibility/2006" xmlns:aink="http://schemas.microsoft.com/office/drawing/2016/ink" xmlns:am3d="http://schemas.microsoft.com/office/drawing/2017/model3d" xmlns:o="urn:schemas-microsoft-com:office:office" xmlns:oel="http://schemas.microsoft.com/office/2019/extlst" xmlns:r="http://schemas.openxmlformats.org/officeDocument/2006/relationships" xmlns:m="http://schemas.openxmlformats.org/officeDocument/2006/math" xmlns:v="urn:schemas-microsoft-com:vml" xmlns:wp14="http://schemas.microsoft.com/office/word/2010/wordprocessingDrawing" xmlns:wp="http://schemas.openxmlformats.org/drawingml/2006/wordprocessingDrawing" xmlns:w10="urn:schemas-microsoft-com:office:word" xmlns:w="http://schemas.openxmlformats.org/wordprocessingml/2006/main" xmlns:w14="http://schemas.microsoft.com/office/word/2010/wordml" xmlns:w15="http://schemas.microsoft.com/office/word/2012/wordml" xmlns:w16cex="http://schemas.microsoft.com/office/word/2018/wordml/cex" xmlns:w16cid="http://schemas.microsoft.com/office/word/2016/wordml/cid" xmlns:w16="http://schemas.microsoft.com/office/word/2018/wordml" xmlns:w16sdtdh="http://schemas.microsoft.com/office/word/2020/wordml/sdtdatahash" xmlns:w16se="http://schemas.microsoft.com/office/word/2015/wordml/symex" xmlns:wpg="http://schemas.microsoft.com/office/word/2010/wordprocessingGroup" xmlns:wpi="http://schemas.microsoft.com/office/word/2010/wordprocessingInk" xmlns:wne="http://schemas.microsoft.com/office/word/2006/wordml" xmlns:wps="http://schemas.microsoft.com/office/word/2010/wordprocessingShape" mc:Ignorable="w14 w15 w16se w16cid w16 w16cex w16sdtdh wp14">
   <w:abstractNum w:abstractNumId="0" w15:restartNumberingAfterBreak="0">
     <w:nsid w:val="18E5351C"/>
     <w:multiLevelType w:val="hybridMultilevel"/>
@@ -584,14 +3193,198 @@
       </w:rPr>
     </w:lvl>
   </w:abstractNum>
-  <w:num w:numId="1">
+  <w:abstractNum w:abstractNumId="1" w15:restartNumberingAfterBreak="0">
+    <w:nsid w:val="1E40416D"/>
+    <w:multiLevelType w:val="hybridMultilevel"/>
+    <w:tmpl w:val="AD227C0C"/>
+    <w:lvl w:ilvl="0" w:tplc="3F62ECC4">
+      <w:start w:val="1"/>
+      <w:numFmt w:val="decimal"/>
+      <w:lvlText w:val="%1."/>
+      <w:lvlJc w:val="left"/>
+      <w:pPr>
+        <w:ind w:left="720" w:hanging="360"/>
+      </w:pPr>
+      <w:rPr>
+        <w:rFonts w:hint="default"/>
+      </w:rPr>
+    </w:lvl>
+    <w:lvl w:ilvl="1" w:tplc="240A0019" w:tentative="1">
+      <w:start w:val="1"/>
+      <w:numFmt w:val="lowerLetter"/>
+      <w:lvlText w:val="%2."/>
+      <w:lvlJc w:val="left"/>
+      <w:pPr>
+        <w:ind w:left="1440" w:hanging="360"/>
+      </w:pPr>
+    </w:lvl>
+    <w:lvl w:ilvl="2" w:tplc="240A001B" w:tentative="1">
+      <w:start w:val="1"/>
+      <w:numFmt w:val="lowerRoman"/>
+      <w:lvlText w:val="%3."/>
+      <w:lvlJc w:val="right"/>
+      <w:pPr>
+        <w:ind w:left="2160" w:hanging="180"/>
+      </w:pPr>
+    </w:lvl>
+    <w:lvl w:ilvl="3" w:tplc="240A000F" w:tentative="1">
+      <w:start w:val="1"/>
+      <w:numFmt w:val="decimal"/>
+      <w:lvlText w:val="%4."/>
+      <w:lvlJc w:val="left"/>
+      <w:pPr>
+        <w:ind w:left="2880" w:hanging="360"/>
+      </w:pPr>
+    </w:lvl>
+    <w:lvl w:ilvl="4" w:tplc="240A0019" w:tentative="1">
+      <w:start w:val="1"/>
+      <w:numFmt w:val="lowerLetter"/>
+      <w:lvlText w:val="%5."/>
+      <w:lvlJc w:val="left"/>
+      <w:pPr>
+        <w:ind w:left="3600" w:hanging="360"/>
+      </w:pPr>
+    </w:lvl>
+    <w:lvl w:ilvl="5" w:tplc="240A001B" w:tentative="1">
+      <w:start w:val="1"/>
+      <w:numFmt w:val="lowerRoman"/>
+      <w:lvlText w:val="%6."/>
+      <w:lvlJc w:val="right"/>
+      <w:pPr>
+        <w:ind w:left="4320" w:hanging="180"/>
+      </w:pPr>
+    </w:lvl>
+    <w:lvl w:ilvl="6" w:tplc="240A000F" w:tentative="1">
+      <w:start w:val="1"/>
+      <w:numFmt w:val="decimal"/>
+      <w:lvlText w:val="%7."/>
+      <w:lvlJc w:val="left"/>
+      <w:pPr>
+        <w:ind w:left="5040" w:hanging="360"/>
+      </w:pPr>
+    </w:lvl>
+    <w:lvl w:ilvl="7" w:tplc="240A0019" w:tentative="1">
+      <w:start w:val="1"/>
+      <w:numFmt w:val="lowerLetter"/>
+      <w:lvlText w:val="%8."/>
+      <w:lvlJc w:val="left"/>
+      <w:pPr>
+        <w:ind w:left="5760" w:hanging="360"/>
+      </w:pPr>
+    </w:lvl>
+    <w:lvl w:ilvl="8" w:tplc="240A001B" w:tentative="1">
+      <w:start w:val="1"/>
+      <w:numFmt w:val="lowerRoman"/>
+      <w:lvlText w:val="%9."/>
+      <w:lvlJc w:val="right"/>
+      <w:pPr>
+        <w:ind w:left="6480" w:hanging="180"/>
+      </w:pPr>
+    </w:lvl>
+  </w:abstractNum>
+  <w:abstractNum w:abstractNumId="2" w15:restartNumberingAfterBreak="0">
+    <w:nsid w:val="66FA3FF7"/>
+    <w:multiLevelType w:val="hybridMultilevel"/>
+    <w:tmpl w:val="AD227C0C"/>
+    <w:lvl w:ilvl="0" w:tplc="FFFFFFFF">
+      <w:start w:val="1"/>
+      <w:numFmt w:val="decimal"/>
+      <w:lvlText w:val="%1."/>
+      <w:lvlJc w:val="left"/>
+      <w:pPr>
+        <w:ind w:left="720" w:hanging="360"/>
+      </w:pPr>
+      <w:rPr>
+        <w:rFonts w:hint="default"/>
+      </w:rPr>
+    </w:lvl>
+    <w:lvl w:ilvl="1" w:tplc="FFFFFFFF" w:tentative="1">
+      <w:start w:val="1"/>
+      <w:numFmt w:val="lowerLetter"/>
+      <w:lvlText w:val="%2."/>
+      <w:lvlJc w:val="left"/>
+      <w:pPr>
+        <w:ind w:left="1440" w:hanging="360"/>
+      </w:pPr>
+    </w:lvl>
+    <w:lvl w:ilvl="2" w:tplc="FFFFFFFF" w:tentative="1">
+      <w:start w:val="1"/>
+      <w:numFmt w:val="lowerRoman"/>
+      <w:lvlText w:val="%3."/>
+      <w:lvlJc w:val="right"/>
+      <w:pPr>
+        <w:ind w:left="2160" w:hanging="180"/>
+      </w:pPr>
+    </w:lvl>
+    <w:lvl w:ilvl="3" w:tplc="FFFFFFFF" w:tentative="1">
+      <w:start w:val="1"/>
+      <w:numFmt w:val="decimal"/>
+      <w:lvlText w:val="%4."/>
+      <w:lvlJc w:val="left"/>
+      <w:pPr>
+        <w:ind w:left="2880" w:hanging="360"/>
+      </w:pPr>
+    </w:lvl>
+    <w:lvl w:ilvl="4" w:tplc="FFFFFFFF" w:tentative="1">
+      <w:start w:val="1"/>
+      <w:numFmt w:val="lowerLetter"/>
+      <w:lvlText w:val="%5."/>
+      <w:lvlJc w:val="left"/>
+      <w:pPr>
+        <w:ind w:left="3600" w:hanging="360"/>
+      </w:pPr>
+    </w:lvl>
+    <w:lvl w:ilvl="5" w:tplc="FFFFFFFF" w:tentative="1">
+      <w:start w:val="1"/>
+      <w:numFmt w:val="lowerRoman"/>
+      <w:lvlText w:val="%6."/>
+      <w:lvlJc w:val="right"/>
+      <w:pPr>
+        <w:ind w:left="4320" w:hanging="180"/>
+      </w:pPr>
+    </w:lvl>
+    <w:lvl w:ilvl="6" w:tplc="FFFFFFFF" w:tentative="1">
+      <w:start w:val="1"/>
+      <w:numFmt w:val="decimal"/>
+      <w:lvlText w:val="%7."/>
+      <w:lvlJc w:val="left"/>
+      <w:pPr>
+        <w:ind w:left="5040" w:hanging="360"/>
+      </w:pPr>
+    </w:lvl>
+    <w:lvl w:ilvl="7" w:tplc="FFFFFFFF" w:tentative="1">
+      <w:start w:val="1"/>
+      <w:numFmt w:val="lowerLetter"/>
+      <w:lvlText w:val="%8."/>
+      <w:lvlJc w:val="left"/>
+      <w:pPr>
+        <w:ind w:left="5760" w:hanging="360"/>
+      </w:pPr>
+    </w:lvl>
+    <w:lvl w:ilvl="8" w:tplc="FFFFFFFF" w:tentative="1">
+      <w:start w:val="1"/>
+      <w:numFmt w:val="lowerRoman"/>
+      <w:lvlText w:val="%9."/>
+      <w:lvlJc w:val="right"/>
+      <w:pPr>
+        <w:ind w:left="6480" w:hanging="180"/>
+      </w:pPr>
+    </w:lvl>
+  </w:abstractNum>
+  <w:num w:numId="1" w16cid:durableId="1460761426">
     <w:abstractNumId w:val="0"/>
+  </w:num>
+  <w:num w:numId="2" w16cid:durableId="1998025929">
+    <w:abstractNumId w:val="1"/>
+  </w:num>
+  <w:num w:numId="3" w16cid:durableId="799420608">
+    <w:abstractNumId w:val="2"/>
   </w:num>
 </w:numbering>
 </file>
 
 <file path=word/styles.xml><?xml version="1.0" encoding="utf-8"?>
-<w:styles xmlns:mc="http://schemas.openxmlformats.org/markup-compatibility/2006" xmlns:r="http://schemas.openxmlformats.org/officeDocument/2006/relationships" xmlns:w="http://schemas.openxmlformats.org/wordprocessingml/2006/main" xmlns:w14="http://schemas.microsoft.com/office/word/2010/wordml" xmlns:w15="http://schemas.microsoft.com/office/word/2012/wordml" xmlns:w16cid="http://schemas.microsoft.com/office/word/2016/wordml/cid" xmlns:w16se="http://schemas.microsoft.com/office/word/2015/wordml/symex" mc:Ignorable="w14 w15 w16se w16cid">
+<w:styles xmlns:mc="http://schemas.openxmlformats.org/markup-compatibility/2006" xmlns:r="http://schemas.openxmlformats.org/officeDocument/2006/relationships" xmlns:w="http://schemas.openxmlformats.org/wordprocessingml/2006/main" xmlns:w14="http://schemas.microsoft.com/office/word/2010/wordml" xmlns:w15="http://schemas.microsoft.com/office/word/2012/wordml" xmlns:w16cex="http://schemas.microsoft.com/office/word/2018/wordml/cex" xmlns:w16cid="http://schemas.microsoft.com/office/word/2016/wordml/cid" xmlns:w16="http://schemas.microsoft.com/office/word/2018/wordml" xmlns:w16sdtdh="http://schemas.microsoft.com/office/word/2020/wordml/sdtdatahash" xmlns:w16se="http://schemas.microsoft.com/office/word/2015/wordml/symex" mc:Ignorable="w14 w15 w16se w16cid w16 w16cex w16sdtdh">
   <w:docDefaults>
     <w:rPrDefault>
       <w:rPr>
@@ -607,7 +3400,7 @@
       </w:pPr>
     </w:pPrDefault>
   </w:docDefaults>
-  <w:latentStyles w:defLockedState="0" w:defUIPriority="99" w:defSemiHidden="0" w:defUnhideWhenUsed="0" w:defQFormat="0" w:count="375">
+  <w:latentStyles w:defLockedState="0" w:defUIPriority="99" w:defSemiHidden="0" w:defUnhideWhenUsed="0" w:defQFormat="0" w:count="376">
     <w:lsdException w:name="Normal" w:uiPriority="0" w:qFormat="1"/>
     <w:lsdException w:name="heading 1" w:uiPriority="9" w:qFormat="1"/>
     <w:lsdException w:name="heading 2" w:semiHidden="1" w:uiPriority="9" w:unhideWhenUsed="1" w:qFormat="1"/>
@@ -713,7 +3506,6 @@
     <w:lsdException w:name="HTML Sample" w:semiHidden="1" w:unhideWhenUsed="1"/>
     <w:lsdException w:name="HTML Typewriter" w:semiHidden="1" w:unhideWhenUsed="1"/>
     <w:lsdException w:name="HTML Variable" w:semiHidden="1" w:unhideWhenUsed="1"/>
-    <w:lsdException w:name="Normal Table" w:semiHidden="1" w:unhideWhenUsed="1"/>
     <w:lsdException w:name="annotation subject" w:semiHidden="1" w:unhideWhenUsed="1"/>
     <w:lsdException w:name="No List" w:semiHidden="1" w:unhideWhenUsed="1"/>
     <w:lsdException w:name="Outline List 1" w:semiHidden="1" w:unhideWhenUsed="1"/>
@@ -760,10 +3552,8 @@
     <w:lsdException w:name="Table Subtle 2" w:semiHidden="1" w:unhideWhenUsed="1"/>
     <w:lsdException w:name="Table Web 1" w:semiHidden="1" w:unhideWhenUsed="1"/>
     <w:lsdException w:name="Table Web 2" w:semiHidden="1" w:unhideWhenUsed="1"/>
-    <w:lsdException w:name="Table Web 3" w:semiHidden="1" w:unhideWhenUsed="1"/>
     <w:lsdException w:name="Balloon Text" w:semiHidden="1" w:unhideWhenUsed="1"/>
     <w:lsdException w:name="Table Grid" w:uiPriority="39"/>
-    <w:lsdException w:name="Table Theme" w:semiHidden="1" w:unhideWhenUsed="1"/>
     <w:lsdException w:name="Placeholder Text" w:semiHidden="1"/>
     <w:lsdException w:name="No Spacing" w:uiPriority="1" w:qFormat="1"/>
     <w:lsdException w:name="Light Shading" w:uiPriority="60"/>
@@ -983,6 +3773,7 @@
     <w:lsdException w:name="Smart Hyperlink" w:semiHidden="1" w:unhideWhenUsed="1"/>
     <w:lsdException w:name="Hashtag" w:semiHidden="1" w:unhideWhenUsed="1"/>
     <w:lsdException w:name="Unresolved Mention" w:semiHidden="1" w:unhideWhenUsed="1"/>
+    <w:lsdException w:name="Smart Link" w:semiHidden="1" w:unhideWhenUsed="1"/>
   </w:latentStyles>
   <w:style w:type="paragraph" w:default="1" w:styleId="Normal">
     <w:name w:val="Normal"/>
@@ -1026,6 +3817,25 @@
       <w:ind w:left="720"/>
       <w:contextualSpacing/>
     </w:pPr>
+  </w:style>
+  <w:style w:type="table" w:styleId="Tablaconcuadrcula">
+    <w:name w:val="Table Grid"/>
+    <w:basedOn w:val="Tablanormal"/>
+    <w:uiPriority w:val="39"/>
+    <w:rsid w:val="00CF79E0"/>
+    <w:pPr>
+      <w:spacing w:after="0" w:line="240" w:lineRule="auto"/>
+    </w:pPr>
+    <w:tblPr>
+      <w:tblBorders>
+        <w:top w:val="single" w:sz="4" w:space="0" w:color="auto"/>
+        <w:left w:val="single" w:sz="4" w:space="0" w:color="auto"/>
+        <w:bottom w:val="single" w:sz="4" w:space="0" w:color="auto"/>
+        <w:right w:val="single" w:sz="4" w:space="0" w:color="auto"/>
+        <w:insideH w:val="single" w:sz="4" w:space="0" w:color="auto"/>
+        <w:insideV w:val="single" w:sz="4" w:space="0" w:color="auto"/>
+      </w:tblBorders>
+    </w:tblPr>
   </w:style>
 </w:styles>
 </file>

</xml_diff>